<commit_message>
Fixes information on Pum Priming
</commit_message>
<xml_diff>
--- a/support-access/ta/ARCHER2-PumpPriming-form.docx
+++ b/support-access/ta/ARCHER2-PumpPriming-form.docx
@@ -97,7 +97,7 @@
                         <a:effectLst/>
                         <a:extLst>
                           <a:ext uri="{C572A759-6A51-4108-AA02-DFA0A04FC94B}">
-                            <ma14:wrappingTextBoxFlag xmlns:ma14="http://schemas.microsoft.com/office/mac/drawingml/2011/main" xmlns:w="http://schemas.openxmlformats.org/wordprocessingml/2006/main" xmlns:w10="urn:schemas-microsoft-com:office:word" xmlns:v="urn:schemas-microsoft-com:vml" xmlns:o="urn:schemas-microsoft-com:office:office" xmlns:mv="urn:schemas-microsoft-com:mac:vml" xmlns:mo="http://schemas.microsoft.com/office/mac/office/2008/main" xmlns=""/>
+                            <ma14:wrappingTextBoxFlag xmlns="" xmlns:mo="http://schemas.microsoft.com/office/mac/office/2008/main" xmlns:mv="urn:schemas-microsoft-com:mac:vml" xmlns:o="urn:schemas-microsoft-com:office:office" xmlns:v="urn:schemas-microsoft-com:vml" xmlns:w10="urn:schemas-microsoft-com:office:word" xmlns:w="http://schemas.openxmlformats.org/wordprocessingml/2006/main" xmlns:ma14="http://schemas.microsoft.com/office/mac/drawingml/2011/main"/>
                           </a:ext>
                         </a:extLst>
                       </wps:spPr>
@@ -771,7 +771,13 @@
         <w:rPr>
           <w:rFonts w:asciiTheme="minorHAnsi" w:hAnsiTheme="minorHAnsi"/>
         </w:rPr>
-        <w:t>4000</w:t>
+        <w:t>8</w:t>
+      </w:r>
+      <w:r>
+        <w:rPr>
+          <w:rFonts w:asciiTheme="minorHAnsi" w:hAnsiTheme="minorHAnsi"/>
+        </w:rPr>
+        <w:t>00</w:t>
       </w:r>
       <w:r>
         <w:rPr>
@@ -3279,19 +3285,7 @@
         <w:rPr>
           <w:rFonts w:asciiTheme="minorHAnsi" w:hAnsiTheme="minorHAnsi" w:cs="Arial"/>
         </w:rPr>
-        <w:t xml:space="preserve">) can be used to help complete this table and contains a list of </w:t>
-      </w:r>
-      <w:r>
-        <w:rPr>
-          <w:rFonts w:asciiTheme="minorHAnsi" w:hAnsiTheme="minorHAnsi" w:cs="Arial"/>
-        </w:rPr>
-        <w:t>CU</w:t>
-      </w:r>
-      <w:r>
-        <w:rPr>
-          <w:rFonts w:asciiTheme="minorHAnsi" w:hAnsiTheme="minorHAnsi" w:cs="Arial"/>
-        </w:rPr>
-        <w:t xml:space="preserve"> rates.</w:t>
+        <w:t>) can be used to help complete this table and contains a list of CU rates.</w:t>
       </w:r>
     </w:p>
     <w:p>
@@ -3316,19 +3310,19 @@
         <w:rPr>
           <w:rFonts w:asciiTheme="minorHAnsi" w:hAnsiTheme="minorHAnsi" w:cs="Arial"/>
         </w:rPr>
-        <w:t>Pump Priming</w:t>
+        <w:t xml:space="preserve">Pump Priming projects receive </w:t>
       </w:r>
       <w:r>
         <w:rPr>
           <w:rFonts w:asciiTheme="minorHAnsi" w:hAnsiTheme="minorHAnsi" w:cs="Arial"/>
         </w:rPr>
-        <w:t xml:space="preserve"> projects receive </w:t>
+        <w:t>8</w:t>
       </w:r>
       <w:r>
         <w:rPr>
           <w:rFonts w:asciiTheme="minorHAnsi" w:hAnsiTheme="minorHAnsi" w:cs="Arial"/>
         </w:rPr>
-        <w:t>4000</w:t>
+        <w:t>00</w:t>
       </w:r>
       <w:r>
         <w:rPr>
@@ -4647,43 +4641,7 @@
         <w:rPr>
           <w:rFonts w:asciiTheme="minorHAnsi" w:hAnsiTheme="minorHAnsi" w:cs="Arial"/>
         </w:rPr>
-        <w:t xml:space="preserve">Please provide a brief summary (maximum </w:t>
-      </w:r>
-      <w:r>
-        <w:rPr>
-          <w:rFonts w:asciiTheme="minorHAnsi" w:hAnsiTheme="minorHAnsi" w:cs="Arial"/>
-        </w:rPr>
-        <w:t>1</w:t>
-      </w:r>
-      <w:r>
-        <w:rPr>
-          <w:rFonts w:asciiTheme="minorHAnsi" w:hAnsiTheme="minorHAnsi" w:cs="Arial"/>
-        </w:rPr>
-        <w:t xml:space="preserve"> page) stating why you are applying for ARCHER</w:t>
-      </w:r>
-      <w:r>
-        <w:rPr>
-          <w:rFonts w:asciiTheme="minorHAnsi" w:hAnsiTheme="minorHAnsi" w:cs="Arial"/>
-        </w:rPr>
-        <w:t>2 Pump Priming</w:t>
-      </w:r>
-      <w:r>
-        <w:rPr>
-          <w:rFonts w:asciiTheme="minorHAnsi" w:hAnsiTheme="minorHAnsi" w:cs="Arial"/>
-        </w:rPr>
-        <w:t xml:space="preserve"> </w:t>
-      </w:r>
-      <w:r>
-        <w:rPr>
-          <w:rFonts w:asciiTheme="minorHAnsi" w:hAnsiTheme="minorHAnsi" w:cs="Arial"/>
-        </w:rPr>
-        <w:t>a</w:t>
-      </w:r>
-      <w:r>
-        <w:rPr>
-          <w:rFonts w:asciiTheme="minorHAnsi" w:hAnsiTheme="minorHAnsi" w:cs="Arial"/>
-        </w:rPr>
-        <w:t>ccess. This should cover:</w:t>
+        <w:t>Please provide a brief summary (maximum 1 page) stating why you are applying for ARCHER2 Pump Priming access. This should cover:</w:t>
       </w:r>
     </w:p>
     <w:p>
@@ -4826,31 +4784,7 @@
         <w:rPr>
           <w:rFonts w:asciiTheme="minorHAnsi" w:hAnsiTheme="minorHAnsi" w:cs="Arial"/>
         </w:rPr>
-        <w:t xml:space="preserve"> You may find the advice in the ARCHER</w:t>
-      </w:r>
-      <w:r>
-        <w:rPr>
-          <w:rFonts w:asciiTheme="minorHAnsi" w:hAnsiTheme="minorHAnsi" w:cs="Arial"/>
-        </w:rPr>
-        <w:t>2</w:t>
-      </w:r>
-      <w:r>
-        <w:rPr>
-          <w:rFonts w:asciiTheme="minorHAnsi" w:hAnsiTheme="minorHAnsi" w:cs="Arial"/>
-        </w:rPr>
-        <w:t xml:space="preserve"> </w:t>
-      </w:r>
-      <w:r>
-        <w:rPr>
-          <w:rFonts w:asciiTheme="minorHAnsi" w:hAnsiTheme="minorHAnsi" w:cs="Arial"/>
-        </w:rPr>
-        <w:t>User and Best Practice Guide</w:t>
-      </w:r>
-      <w:r>
-        <w:rPr>
-          <w:rFonts w:asciiTheme="minorHAnsi" w:hAnsiTheme="minorHAnsi" w:cs="Arial"/>
-        </w:rPr>
-        <w:t xml:space="preserve"> useful in answering these questions, see:</w:t>
+        <w:t xml:space="preserve"> You may find the advice in the ARCHER2 User and Best Practice Guide useful in answering these questions, see:</w:t>
       </w:r>
     </w:p>
     <w:p>
@@ -5947,8 +5881,10 @@
     <w:sectPr>
       <w:headerReference w:type="even" r:id="rId21"/>
       <w:headerReference w:type="default" r:id="rId22"/>
-      <w:footerReference w:type="default" r:id="rId23"/>
-      <w:headerReference w:type="first" r:id="rId24"/>
+      <w:footerReference w:type="even" r:id="rId23"/>
+      <w:footerReference w:type="default" r:id="rId24"/>
+      <w:headerReference w:type="first" r:id="rId25"/>
+      <w:footerReference w:type="first" r:id="rId26"/>
       <w:footnotePr>
         <w:pos w:val="beneathText"/>
       </w:footnotePr>
@@ -5985,6 +5921,16 @@
   <w:p>
     <w:pPr>
       <w:pStyle w:val="Footer"/>
+    </w:pPr>
+  </w:p>
+</w:ftr>
+</file>
+
+<file path=word/footer2.xml><?xml version="1.0" encoding="utf-8"?>
+<w:ftr xmlns:wpc="http://schemas.microsoft.com/office/word/2010/wordprocessingCanvas" xmlns:cx="http://schemas.microsoft.com/office/drawing/2014/chartex" xmlns:cx1="http://schemas.microsoft.com/office/drawing/2015/9/8/chartex" xmlns:cx2="http://schemas.microsoft.com/office/drawing/2015/10/21/chartex" xmlns:cx3="http://schemas.microsoft.com/office/drawing/2016/5/9/chartex" xmlns:cx4="http://schemas.microsoft.com/office/drawing/2016/5/10/chartex" xmlns:cx5="http://schemas.microsoft.com/office/drawing/2016/5/11/chartex" xmlns:cx6="http://schemas.microsoft.com/office/drawing/2016/5/12/chartex" xmlns:cx7="http://schemas.microsoft.com/office/drawing/2016/5/13/chartex" xmlns:cx8="http://schemas.microsoft.com/office/drawing/2016/5/14/chartex" xmlns:mc="http://schemas.openxmlformats.org/markup-compatibility/2006" xmlns:aink="http://schemas.microsoft.com/office/drawing/2016/ink" xmlns:am3d="http://schemas.microsoft.com/office/drawing/2017/model3d" xmlns:o="urn:schemas-microsoft-com:office:office" xmlns:r="http://schemas.openxmlformats.org/officeDocument/2006/relationships" xmlns:m="http://schemas.openxmlformats.org/officeDocument/2006/math" xmlns:v="urn:schemas-microsoft-com:vml" xmlns:wp14="http://schemas.microsoft.com/office/word/2010/wordprocessingDrawing" xmlns:wp="http://schemas.openxmlformats.org/drawingml/2006/wordprocessingDrawing" xmlns:w10="urn:schemas-microsoft-com:office:word" xmlns:w="http://schemas.openxmlformats.org/wordprocessingml/2006/main" xmlns:w14="http://schemas.microsoft.com/office/word/2010/wordml" xmlns:w15="http://schemas.microsoft.com/office/word/2012/wordml" xmlns:w16cex="http://schemas.microsoft.com/office/word/2018/wordml/cex" xmlns:w16cid="http://schemas.microsoft.com/office/word/2016/wordml/cid" xmlns:w16="http://schemas.microsoft.com/office/word/2018/wordml" xmlns:w16se="http://schemas.microsoft.com/office/word/2015/wordml/symex" xmlns:wpg="http://schemas.microsoft.com/office/word/2010/wordprocessingGroup" xmlns:wpi="http://schemas.microsoft.com/office/word/2010/wordprocessingInk" xmlns:wne="http://schemas.microsoft.com/office/word/2006/wordml" xmlns:wps="http://schemas.microsoft.com/office/word/2010/wordprocessingShape" mc:Ignorable="w14 w15 w16se w16cid w16 w16cex wp14">
+  <w:p>
+    <w:pPr>
+      <w:pStyle w:val="Footer"/>
       <w:jc w:val="center"/>
       <w:rPr>
         <w:rStyle w:val="PageNumber"/>
@@ -6183,6 +6129,16 @@
       </w:rPr>
       <w:fldChar w:fldCharType="end"/>
     </w:r>
+  </w:p>
+</w:ftr>
+</file>
+
+<file path=word/footer3.xml><?xml version="1.0" encoding="utf-8"?>
+<w:ftr xmlns:wpc="http://schemas.microsoft.com/office/word/2010/wordprocessingCanvas" xmlns:cx="http://schemas.microsoft.com/office/drawing/2014/chartex" xmlns:cx1="http://schemas.microsoft.com/office/drawing/2015/9/8/chartex" xmlns:cx2="http://schemas.microsoft.com/office/drawing/2015/10/21/chartex" xmlns:cx3="http://schemas.microsoft.com/office/drawing/2016/5/9/chartex" xmlns:cx4="http://schemas.microsoft.com/office/drawing/2016/5/10/chartex" xmlns:cx5="http://schemas.microsoft.com/office/drawing/2016/5/11/chartex" xmlns:cx6="http://schemas.microsoft.com/office/drawing/2016/5/12/chartex" xmlns:cx7="http://schemas.microsoft.com/office/drawing/2016/5/13/chartex" xmlns:cx8="http://schemas.microsoft.com/office/drawing/2016/5/14/chartex" xmlns:mc="http://schemas.openxmlformats.org/markup-compatibility/2006" xmlns:aink="http://schemas.microsoft.com/office/drawing/2016/ink" xmlns:am3d="http://schemas.microsoft.com/office/drawing/2017/model3d" xmlns:o="urn:schemas-microsoft-com:office:office" xmlns:r="http://schemas.openxmlformats.org/officeDocument/2006/relationships" xmlns:m="http://schemas.openxmlformats.org/officeDocument/2006/math" xmlns:v="urn:schemas-microsoft-com:vml" xmlns:wp14="http://schemas.microsoft.com/office/word/2010/wordprocessingDrawing" xmlns:wp="http://schemas.openxmlformats.org/drawingml/2006/wordprocessingDrawing" xmlns:w10="urn:schemas-microsoft-com:office:word" xmlns:w="http://schemas.openxmlformats.org/wordprocessingml/2006/main" xmlns:w14="http://schemas.microsoft.com/office/word/2010/wordml" xmlns:w15="http://schemas.microsoft.com/office/word/2012/wordml" xmlns:w16cex="http://schemas.microsoft.com/office/word/2018/wordml/cex" xmlns:w16cid="http://schemas.microsoft.com/office/word/2016/wordml/cid" xmlns:w16="http://schemas.microsoft.com/office/word/2018/wordml" xmlns:w16se="http://schemas.microsoft.com/office/word/2015/wordml/symex" xmlns:wpg="http://schemas.microsoft.com/office/word/2010/wordprocessingGroup" xmlns:wpi="http://schemas.microsoft.com/office/word/2010/wordprocessingInk" xmlns:wne="http://schemas.microsoft.com/office/word/2006/wordml" xmlns:wps="http://schemas.microsoft.com/office/word/2010/wordprocessingShape" mc:Ignorable="w14 w15 w16se w16cid w16 w16cex wp14">
+  <w:p>
+    <w:pPr>
+      <w:pStyle w:val="Footer"/>
+    </w:pPr>
   </w:p>
 </w:ftr>
 </file>
@@ -10118,7 +10074,12 @@
 </file>
 
 <file path=customXml/item1.xml><?xml version="1.0" encoding="utf-8"?>
-<b:Sources xmlns:b="http://schemas.openxmlformats.org/officeDocument/2006/bibliography" xmlns="http://schemas.openxmlformats.org/officeDocument/2006/bibliography" SelectedStyle="\APA.XSL" StyleName="APA"/>
+<?mso-contentType ?>
+<FormTemplates xmlns="http://schemas.microsoft.com/sharepoint/v3/contenttype/forms">
+  <Display>DocumentLibraryForm</Display>
+  <Edit>DocumentLibraryForm</Edit>
+  <New>DocumentLibraryForm</New>
+</FormTemplates>
 </file>
 
 <file path=customXml/item2.xml><?xml version="1.0" encoding="utf-8"?>
@@ -10172,27 +10133,10 @@
 </file>
 
 <file path=customXml/item3.xml><?xml version="1.0" encoding="utf-8"?>
-<?mso-contentType ?>
-<FormTemplates xmlns="http://schemas.microsoft.com/sharepoint/v3/contenttype/forms">
-  <Display>DocumentLibraryForm</Display>
-  <Edit>DocumentLibraryForm</Edit>
-  <New>DocumentLibraryForm</New>
-</FormTemplates>
+<b:Sources xmlns:b="http://schemas.openxmlformats.org/officeDocument/2006/bibliography" xmlns="http://schemas.openxmlformats.org/officeDocument/2006/bibliography" SelectedStyle="\APA.XSL" StyleName="APA"/>
 </file>
 
 <file path=customXml/item4.xml><?xml version="1.0" encoding="utf-8"?>
-<p:properties xmlns:p="http://schemas.microsoft.com/office/2006/metadata/properties" xmlns:xsi="http://www.w3.org/2001/XMLSchema-instance" xmlns:pc="http://schemas.microsoft.com/office/infopath/2007/PartnerControls">
-  <documentManagement>
-    <_dlc_DocId xmlns="1592e4ae-ebca-45d1-99bb-f3c4aa0ca0ea">ESPACEWZONES-1448097408-35010</_dlc_DocId>
-    <_dlc_DocIdUrl xmlns="1592e4ae-ebca-45d1-99bb-f3c4aa0ca0ea">
-      <Url>https://psuportal.ahrc.ac.uk/espace/wzones/capt/ri/_layouts/15/DocIdRedir.aspx?ID=ESPACEWZONES-1448097408-35010</Url>
-      <Description>ESPACEWZONES-1448097408-35010</Description>
-    </_dlc_DocIdUrl>
-  </documentManagement>
-</p:properties>
-</file>
-
-<file path=customXml/item5.xml><?xml version="1.0" encoding="utf-8"?>
 <ct:contentTypeSchema xmlns:ct="http://schemas.microsoft.com/office/2006/metadata/contentType" xmlns:ma="http://schemas.microsoft.com/office/2006/metadata/properties/metaAttributes" ct:_="" ma:_="" ma:contentTypeName="Document" ma:contentTypeID="0x0101006779DCF4E332264BBFDC48123C78ADC7" ma:contentTypeVersion="17" ma:contentTypeDescription="Create a new document." ma:contentTypeScope="" ma:versionID="12b2657a6498e0248b5f660b65bd46d0">
   <xsd:schema xmlns:xsd="http://www.w3.org/2001/XMLSchema" xmlns:xs="http://www.w3.org/2001/XMLSchema" xmlns:p="http://schemas.microsoft.com/office/2006/metadata/properties" xmlns:ns2="1592e4ae-ebca-45d1-99bb-f3c4aa0ca0ea" targetNamespace="http://schemas.microsoft.com/office/2006/metadata/properties" ma:root="true" ma:fieldsID="cdc85d881ea5f458a7acb0952a61058e" ns2:_="">
     <xsd:import namespace="1592e4ae-ebca-45d1-99bb-f3c4aa0ca0ea"/>
@@ -10337,10 +10281,22 @@
 </ct:contentTypeSchema>
 </file>
 
+<file path=customXml/item5.xml><?xml version="1.0" encoding="utf-8"?>
+<p:properties xmlns:p="http://schemas.microsoft.com/office/2006/metadata/properties" xmlns:xsi="http://www.w3.org/2001/XMLSchema-instance" xmlns:pc="http://schemas.microsoft.com/office/infopath/2007/PartnerControls">
+  <documentManagement>
+    <_dlc_DocId xmlns="1592e4ae-ebca-45d1-99bb-f3c4aa0ca0ea">ESPACEWZONES-1448097408-35010</_dlc_DocId>
+    <_dlc_DocIdUrl xmlns="1592e4ae-ebca-45d1-99bb-f3c4aa0ca0ea">
+      <Url>https://psuportal.ahrc.ac.uk/espace/wzones/capt/ri/_layouts/15/DocIdRedir.aspx?ID=ESPACEWZONES-1448097408-35010</Url>
+      <Description>ESPACEWZONES-1448097408-35010</Description>
+    </_dlc_DocIdUrl>
+  </documentManagement>
+</p:properties>
+</file>
+
 <file path=customXml/itemProps1.xml><?xml version="1.0" encoding="utf-8"?>
-<ds:datastoreItem xmlns:ds="http://schemas.openxmlformats.org/officeDocument/2006/customXml" ds:itemID="{004370E5-9EA9-46CB-ACEB-820D602992B7}">
+<ds:datastoreItem xmlns:ds="http://schemas.openxmlformats.org/officeDocument/2006/customXml" ds:itemID="{7ABE5B7F-247D-4548-B501-992938939BBE}">
   <ds:schemaRefs>
-    <ds:schemaRef ds:uri="http://schemas.openxmlformats.org/officeDocument/2006/bibliography"/>
+    <ds:schemaRef ds:uri="http://schemas.microsoft.com/sharepoint/v3/contenttype/forms"/>
   </ds:schemaRefs>
 </ds:datastoreItem>
 </file>
@@ -10354,24 +10310,14 @@
 </file>
 
 <file path=customXml/itemProps3.xml><?xml version="1.0" encoding="utf-8"?>
-<ds:datastoreItem xmlns:ds="http://schemas.openxmlformats.org/officeDocument/2006/customXml" ds:itemID="{7ABE5B7F-247D-4548-B501-992938939BBE}">
+<ds:datastoreItem xmlns:ds="http://schemas.openxmlformats.org/officeDocument/2006/customXml" ds:itemID="{004370E5-9EA9-46CB-ACEB-820D602992B7}">
   <ds:schemaRefs>
-    <ds:schemaRef ds:uri="http://schemas.microsoft.com/sharepoint/v3/contenttype/forms"/>
+    <ds:schemaRef ds:uri="http://schemas.openxmlformats.org/officeDocument/2006/bibliography"/>
   </ds:schemaRefs>
 </ds:datastoreItem>
 </file>
 
 <file path=customXml/itemProps4.xml><?xml version="1.0" encoding="utf-8"?>
-<ds:datastoreItem xmlns:ds="http://schemas.openxmlformats.org/officeDocument/2006/customXml" ds:itemID="{7484D67B-CA8E-4064-89CC-C0E421A68857}">
-  <ds:schemaRefs>
-    <ds:schemaRef ds:uri="http://schemas.microsoft.com/office/2006/metadata/properties"/>
-    <ds:schemaRef ds:uri="http://schemas.microsoft.com/office/infopath/2007/PartnerControls"/>
-    <ds:schemaRef ds:uri="1592e4ae-ebca-45d1-99bb-f3c4aa0ca0ea"/>
-  </ds:schemaRefs>
-</ds:datastoreItem>
-</file>
-
-<file path=customXml/itemProps5.xml><?xml version="1.0" encoding="utf-8"?>
 <ds:datastoreItem xmlns:ds="http://schemas.openxmlformats.org/officeDocument/2006/customXml" ds:itemID="{59D0B949-F775-422D-9B15-644D8DFFA048}">
   <ds:schemaRefs>
     <ds:schemaRef ds:uri="http://schemas.microsoft.com/office/2006/metadata/contentType"/>
@@ -10387,4 +10333,14 @@
     <ds:schemaRef ds:uri="http://schemas.microsoft.com/internal/obd"/>
   </ds:schemaRefs>
 </ds:datastoreItem>
+</file>
+
+<file path=customXml/itemProps5.xml><?xml version="1.0" encoding="utf-8"?>
+<ds:datastoreItem xmlns:ds="http://schemas.openxmlformats.org/officeDocument/2006/customXml" ds:itemID="{7484D67B-CA8E-4064-89CC-C0E421A68857}">
+  <ds:schemaRefs>
+    <ds:schemaRef ds:uri="http://schemas.microsoft.com/office/2006/metadata/properties"/>
+    <ds:schemaRef ds:uri="http://schemas.microsoft.com/office/infopath/2007/PartnerControls"/>
+    <ds:schemaRef ds:uri="1592e4ae-ebca-45d1-99bb-f3c4aa0ca0ea"/>
+  </ds:schemaRefs>
+</ds:datastoreItem>
 </file>
</xml_diff>

<commit_message>
Fixes broken links in TA forms
</commit_message>
<xml_diff>
--- a/support-access/ta/ARCHER2-PumpPriming-form.docx
+++ b/support-access/ta/ARCHER2-PumpPriming-form.docx
@@ -1,6 +1,6 @@
 
 <file path=word/document.xml><?xml version="1.0" encoding="utf-8"?>
-<w:document xmlns:wpc="http://schemas.microsoft.com/office/word/2010/wordprocessingCanvas" xmlns:cx="http://schemas.microsoft.com/office/drawing/2014/chartex" xmlns:cx1="http://schemas.microsoft.com/office/drawing/2015/9/8/chartex" xmlns:cx2="http://schemas.microsoft.com/office/drawing/2015/10/21/chartex" xmlns:cx3="http://schemas.microsoft.com/office/drawing/2016/5/9/chartex" xmlns:cx4="http://schemas.microsoft.com/office/drawing/2016/5/10/chartex" xmlns:cx5="http://schemas.microsoft.com/office/drawing/2016/5/11/chartex" xmlns:cx6="http://schemas.microsoft.com/office/drawing/2016/5/12/chartex" xmlns:cx7="http://schemas.microsoft.com/office/drawing/2016/5/13/chartex" xmlns:cx8="http://schemas.microsoft.com/office/drawing/2016/5/14/chartex" xmlns:mc="http://schemas.openxmlformats.org/markup-compatibility/2006" xmlns:aink="http://schemas.microsoft.com/office/drawing/2016/ink" xmlns:am3d="http://schemas.microsoft.com/office/drawing/2017/model3d" xmlns:o="urn:schemas-microsoft-com:office:office" xmlns:r="http://schemas.openxmlformats.org/officeDocument/2006/relationships" xmlns:m="http://schemas.openxmlformats.org/officeDocument/2006/math" xmlns:v="urn:schemas-microsoft-com:vml" xmlns:wp14="http://schemas.microsoft.com/office/word/2010/wordprocessingDrawing" xmlns:wp="http://schemas.openxmlformats.org/drawingml/2006/wordprocessingDrawing" xmlns:w10="urn:schemas-microsoft-com:office:word" xmlns:w="http://schemas.openxmlformats.org/wordprocessingml/2006/main" xmlns:w14="http://schemas.microsoft.com/office/word/2010/wordml" xmlns:w15="http://schemas.microsoft.com/office/word/2012/wordml" xmlns:w16cex="http://schemas.microsoft.com/office/word/2018/wordml/cex" xmlns:w16cid="http://schemas.microsoft.com/office/word/2016/wordml/cid" xmlns:w16="http://schemas.microsoft.com/office/word/2018/wordml" xmlns:w16se="http://schemas.microsoft.com/office/word/2015/wordml/symex" xmlns:wpg="http://schemas.microsoft.com/office/word/2010/wordprocessingGroup" xmlns:wpi="http://schemas.microsoft.com/office/word/2010/wordprocessingInk" xmlns:wne="http://schemas.microsoft.com/office/word/2006/wordml" xmlns:wps="http://schemas.microsoft.com/office/word/2010/wordprocessingShape" mc:Ignorable="w14 w15 w16se w16cid w16 w16cex wp14">
+<w:document xmlns:wpc="http://schemas.microsoft.com/office/word/2010/wordprocessingCanvas" xmlns:cx="http://schemas.microsoft.com/office/drawing/2014/chartex" xmlns:cx1="http://schemas.microsoft.com/office/drawing/2015/9/8/chartex" xmlns:cx2="http://schemas.microsoft.com/office/drawing/2015/10/21/chartex" xmlns:cx3="http://schemas.microsoft.com/office/drawing/2016/5/9/chartex" xmlns:cx4="http://schemas.microsoft.com/office/drawing/2016/5/10/chartex" xmlns:cx5="http://schemas.microsoft.com/office/drawing/2016/5/11/chartex" xmlns:cx6="http://schemas.microsoft.com/office/drawing/2016/5/12/chartex" xmlns:cx7="http://schemas.microsoft.com/office/drawing/2016/5/13/chartex" xmlns:cx8="http://schemas.microsoft.com/office/drawing/2016/5/14/chartex" xmlns:mc="http://schemas.openxmlformats.org/markup-compatibility/2006" xmlns:aink="http://schemas.microsoft.com/office/drawing/2016/ink" xmlns:am3d="http://schemas.microsoft.com/office/drawing/2017/model3d" xmlns:o="urn:schemas-microsoft-com:office:office" xmlns:r="http://schemas.openxmlformats.org/officeDocument/2006/relationships" xmlns:m="http://schemas.openxmlformats.org/officeDocument/2006/math" xmlns:v="urn:schemas-microsoft-com:vml" xmlns:wp14="http://schemas.microsoft.com/office/word/2010/wordprocessingDrawing" xmlns:wp="http://schemas.openxmlformats.org/drawingml/2006/wordprocessingDrawing" xmlns:w10="urn:schemas-microsoft-com:office:word" xmlns:w="http://schemas.openxmlformats.org/wordprocessingml/2006/main" xmlns:w14="http://schemas.microsoft.com/office/word/2010/wordml" xmlns:w15="http://schemas.microsoft.com/office/word/2012/wordml" xmlns:w16cex="http://schemas.microsoft.com/office/word/2018/wordml/cex" xmlns:w16cid="http://schemas.microsoft.com/office/word/2016/wordml/cid" xmlns:w16="http://schemas.microsoft.com/office/word/2018/wordml" xmlns:w16sdtdh="http://schemas.microsoft.com/office/word/2020/wordml/sdtdatahash" xmlns:w16se="http://schemas.microsoft.com/office/word/2015/wordml/symex" xmlns:wpg="http://schemas.microsoft.com/office/word/2010/wordprocessingGroup" xmlns:wpi="http://schemas.microsoft.com/office/word/2010/wordprocessingInk" xmlns:wne="http://schemas.microsoft.com/office/word/2006/wordml" xmlns:wps="http://schemas.microsoft.com/office/word/2010/wordprocessingShape" mc:Ignorable="w14 w15 w16se w16cid w16 w16cex w16sdtdh wp14">
   <w:background w:color="FFFFFF" w:themeColor="background1"/>
   <w:body>
     <w:p>
@@ -97,7 +97,7 @@
                         <a:effectLst/>
                         <a:extLst>
                           <a:ext uri="{C572A759-6A51-4108-AA02-DFA0A04FC94B}">
-                            <ma14:wrappingTextBoxFlag xmlns="" xmlns:mo="http://schemas.microsoft.com/office/mac/office/2008/main" xmlns:mv="urn:schemas-microsoft-com:mac:vml" xmlns:o="urn:schemas-microsoft-com:office:office" xmlns:v="urn:schemas-microsoft-com:vml" xmlns:w10="urn:schemas-microsoft-com:office:word" xmlns:w="http://schemas.openxmlformats.org/wordprocessingml/2006/main" xmlns:ma14="http://schemas.microsoft.com/office/mac/drawingml/2011/main"/>
+                            <ma14:wrappingTextBoxFlag xmlns:ma14="http://schemas.microsoft.com/office/mac/drawingml/2011/main" xmlns:w="http://schemas.openxmlformats.org/wordprocessingml/2006/main" xmlns:w10="urn:schemas-microsoft-com:office:word" xmlns:v="urn:schemas-microsoft-com:vml" xmlns:o="urn:schemas-microsoft-com:office:office" xmlns:mv="urn:schemas-microsoft-com:mac:vml" xmlns:mo="http://schemas.microsoft.com/office/mac/office/2008/main" xmlns=""/>
                           </a:ext>
                         </a:extLst>
                       </wps:spPr>
@@ -2714,7 +2714,7 @@
             <w:rFonts w:asciiTheme="minorHAnsi" w:hAnsiTheme="minorHAnsi"/>
             <w:bCs/>
           </w:rPr>
-          <w:t>https://docs.archer2.ac.uk/research-software/overview.html</w:t>
+          <w:t>https://docs.archer2.ac.uk/research-software/</w:t>
         </w:r>
       </w:hyperlink>
       <w:r>
@@ -5881,10 +5881,8 @@
     <w:sectPr>
       <w:headerReference w:type="even" r:id="rId21"/>
       <w:headerReference w:type="default" r:id="rId22"/>
-      <w:footerReference w:type="even" r:id="rId23"/>
-      <w:footerReference w:type="default" r:id="rId24"/>
-      <w:headerReference w:type="first" r:id="rId25"/>
-      <w:footerReference w:type="first" r:id="rId26"/>
+      <w:footerReference w:type="default" r:id="rId23"/>
+      <w:headerReference w:type="first" r:id="rId24"/>
       <w:footnotePr>
         <w:pos w:val="beneathText"/>
       </w:footnotePr>
@@ -5898,7 +5896,7 @@
 </file>
 
 <file path=word/endnotes.xml><?xml version="1.0" encoding="utf-8"?>
-<w:endnotes xmlns:wpc="http://schemas.microsoft.com/office/word/2010/wordprocessingCanvas" xmlns:cx="http://schemas.microsoft.com/office/drawing/2014/chartex" xmlns:cx1="http://schemas.microsoft.com/office/drawing/2015/9/8/chartex" xmlns:cx2="http://schemas.microsoft.com/office/drawing/2015/10/21/chartex" xmlns:cx3="http://schemas.microsoft.com/office/drawing/2016/5/9/chartex" xmlns:cx4="http://schemas.microsoft.com/office/drawing/2016/5/10/chartex" xmlns:cx5="http://schemas.microsoft.com/office/drawing/2016/5/11/chartex" xmlns:cx6="http://schemas.microsoft.com/office/drawing/2016/5/12/chartex" xmlns:cx7="http://schemas.microsoft.com/office/drawing/2016/5/13/chartex" xmlns:cx8="http://schemas.microsoft.com/office/drawing/2016/5/14/chartex" xmlns:mc="http://schemas.openxmlformats.org/markup-compatibility/2006" xmlns:aink="http://schemas.microsoft.com/office/drawing/2016/ink" xmlns:am3d="http://schemas.microsoft.com/office/drawing/2017/model3d" xmlns:o="urn:schemas-microsoft-com:office:office" xmlns:r="http://schemas.openxmlformats.org/officeDocument/2006/relationships" xmlns:m="http://schemas.openxmlformats.org/officeDocument/2006/math" xmlns:v="urn:schemas-microsoft-com:vml" xmlns:wp14="http://schemas.microsoft.com/office/word/2010/wordprocessingDrawing" xmlns:wp="http://schemas.openxmlformats.org/drawingml/2006/wordprocessingDrawing" xmlns:w10="urn:schemas-microsoft-com:office:word" xmlns:w="http://schemas.openxmlformats.org/wordprocessingml/2006/main" xmlns:w14="http://schemas.microsoft.com/office/word/2010/wordml" xmlns:w15="http://schemas.microsoft.com/office/word/2012/wordml" xmlns:w16cex="http://schemas.microsoft.com/office/word/2018/wordml/cex" xmlns:w16cid="http://schemas.microsoft.com/office/word/2016/wordml/cid" xmlns:w16="http://schemas.microsoft.com/office/word/2018/wordml" xmlns:w16se="http://schemas.microsoft.com/office/word/2015/wordml/symex" xmlns:wpg="http://schemas.microsoft.com/office/word/2010/wordprocessingGroup" xmlns:wpi="http://schemas.microsoft.com/office/word/2010/wordprocessingInk" xmlns:wne="http://schemas.microsoft.com/office/word/2006/wordml" xmlns:wps="http://schemas.microsoft.com/office/word/2010/wordprocessingShape" mc:Ignorable="w14 w15 w16se w16cid w16 w16cex wp14">
+<w:endnotes xmlns:wpc="http://schemas.microsoft.com/office/word/2010/wordprocessingCanvas" xmlns:cx="http://schemas.microsoft.com/office/drawing/2014/chartex" xmlns:cx1="http://schemas.microsoft.com/office/drawing/2015/9/8/chartex" xmlns:cx2="http://schemas.microsoft.com/office/drawing/2015/10/21/chartex" xmlns:cx3="http://schemas.microsoft.com/office/drawing/2016/5/9/chartex" xmlns:cx4="http://schemas.microsoft.com/office/drawing/2016/5/10/chartex" xmlns:cx5="http://schemas.microsoft.com/office/drawing/2016/5/11/chartex" xmlns:cx6="http://schemas.microsoft.com/office/drawing/2016/5/12/chartex" xmlns:cx7="http://schemas.microsoft.com/office/drawing/2016/5/13/chartex" xmlns:cx8="http://schemas.microsoft.com/office/drawing/2016/5/14/chartex" xmlns:mc="http://schemas.openxmlformats.org/markup-compatibility/2006" xmlns:aink="http://schemas.microsoft.com/office/drawing/2016/ink" xmlns:am3d="http://schemas.microsoft.com/office/drawing/2017/model3d" xmlns:o="urn:schemas-microsoft-com:office:office" xmlns:r="http://schemas.openxmlformats.org/officeDocument/2006/relationships" xmlns:m="http://schemas.openxmlformats.org/officeDocument/2006/math" xmlns:v="urn:schemas-microsoft-com:vml" xmlns:wp14="http://schemas.microsoft.com/office/word/2010/wordprocessingDrawing" xmlns:wp="http://schemas.openxmlformats.org/drawingml/2006/wordprocessingDrawing" xmlns:w10="urn:schemas-microsoft-com:office:word" xmlns:w="http://schemas.openxmlformats.org/wordprocessingml/2006/main" xmlns:w14="http://schemas.microsoft.com/office/word/2010/wordml" xmlns:w15="http://schemas.microsoft.com/office/word/2012/wordml" xmlns:w16cex="http://schemas.microsoft.com/office/word/2018/wordml/cex" xmlns:w16cid="http://schemas.microsoft.com/office/word/2016/wordml/cid" xmlns:w16="http://schemas.microsoft.com/office/word/2018/wordml" xmlns:w16sdtdh="http://schemas.microsoft.com/office/word/2020/wordml/sdtdatahash" xmlns:w16se="http://schemas.microsoft.com/office/word/2015/wordml/symex" xmlns:wpg="http://schemas.microsoft.com/office/word/2010/wordprocessingGroup" xmlns:wpi="http://schemas.microsoft.com/office/word/2010/wordprocessingInk" xmlns:wne="http://schemas.microsoft.com/office/word/2006/wordml" xmlns:wps="http://schemas.microsoft.com/office/word/2010/wordprocessingShape" mc:Ignorable="w14 w15 w16se w16cid w16 w16cex w16sdtdh wp14">
   <w:endnote w:type="separator" w:id="-1">
     <w:p>
       <w:r>
@@ -5917,17 +5915,7 @@
 </file>
 
 <file path=word/footer1.xml><?xml version="1.0" encoding="utf-8"?>
-<w:ftr xmlns:wpc="http://schemas.microsoft.com/office/word/2010/wordprocessingCanvas" xmlns:cx="http://schemas.microsoft.com/office/drawing/2014/chartex" xmlns:cx1="http://schemas.microsoft.com/office/drawing/2015/9/8/chartex" xmlns:cx2="http://schemas.microsoft.com/office/drawing/2015/10/21/chartex" xmlns:cx3="http://schemas.microsoft.com/office/drawing/2016/5/9/chartex" xmlns:cx4="http://schemas.microsoft.com/office/drawing/2016/5/10/chartex" xmlns:cx5="http://schemas.microsoft.com/office/drawing/2016/5/11/chartex" xmlns:cx6="http://schemas.microsoft.com/office/drawing/2016/5/12/chartex" xmlns:cx7="http://schemas.microsoft.com/office/drawing/2016/5/13/chartex" xmlns:cx8="http://schemas.microsoft.com/office/drawing/2016/5/14/chartex" xmlns:mc="http://schemas.openxmlformats.org/markup-compatibility/2006" xmlns:aink="http://schemas.microsoft.com/office/drawing/2016/ink" xmlns:am3d="http://schemas.microsoft.com/office/drawing/2017/model3d" xmlns:o="urn:schemas-microsoft-com:office:office" xmlns:r="http://schemas.openxmlformats.org/officeDocument/2006/relationships" xmlns:m="http://schemas.openxmlformats.org/officeDocument/2006/math" xmlns:v="urn:schemas-microsoft-com:vml" xmlns:wp14="http://schemas.microsoft.com/office/word/2010/wordprocessingDrawing" xmlns:wp="http://schemas.openxmlformats.org/drawingml/2006/wordprocessingDrawing" xmlns:w10="urn:schemas-microsoft-com:office:word" xmlns:w="http://schemas.openxmlformats.org/wordprocessingml/2006/main" xmlns:w14="http://schemas.microsoft.com/office/word/2010/wordml" xmlns:w15="http://schemas.microsoft.com/office/word/2012/wordml" xmlns:w16cex="http://schemas.microsoft.com/office/word/2018/wordml/cex" xmlns:w16cid="http://schemas.microsoft.com/office/word/2016/wordml/cid" xmlns:w16="http://schemas.microsoft.com/office/word/2018/wordml" xmlns:w16se="http://schemas.microsoft.com/office/word/2015/wordml/symex" xmlns:wpg="http://schemas.microsoft.com/office/word/2010/wordprocessingGroup" xmlns:wpi="http://schemas.microsoft.com/office/word/2010/wordprocessingInk" xmlns:wne="http://schemas.microsoft.com/office/word/2006/wordml" xmlns:wps="http://schemas.microsoft.com/office/word/2010/wordprocessingShape" mc:Ignorable="w14 w15 w16se w16cid w16 w16cex wp14">
-  <w:p>
-    <w:pPr>
-      <w:pStyle w:val="Footer"/>
-    </w:pPr>
-  </w:p>
-</w:ftr>
-</file>
-
-<file path=word/footer2.xml><?xml version="1.0" encoding="utf-8"?>
-<w:ftr xmlns:wpc="http://schemas.microsoft.com/office/word/2010/wordprocessingCanvas" xmlns:cx="http://schemas.microsoft.com/office/drawing/2014/chartex" xmlns:cx1="http://schemas.microsoft.com/office/drawing/2015/9/8/chartex" xmlns:cx2="http://schemas.microsoft.com/office/drawing/2015/10/21/chartex" xmlns:cx3="http://schemas.microsoft.com/office/drawing/2016/5/9/chartex" xmlns:cx4="http://schemas.microsoft.com/office/drawing/2016/5/10/chartex" xmlns:cx5="http://schemas.microsoft.com/office/drawing/2016/5/11/chartex" xmlns:cx6="http://schemas.microsoft.com/office/drawing/2016/5/12/chartex" xmlns:cx7="http://schemas.microsoft.com/office/drawing/2016/5/13/chartex" xmlns:cx8="http://schemas.microsoft.com/office/drawing/2016/5/14/chartex" xmlns:mc="http://schemas.openxmlformats.org/markup-compatibility/2006" xmlns:aink="http://schemas.microsoft.com/office/drawing/2016/ink" xmlns:am3d="http://schemas.microsoft.com/office/drawing/2017/model3d" xmlns:o="urn:schemas-microsoft-com:office:office" xmlns:r="http://schemas.openxmlformats.org/officeDocument/2006/relationships" xmlns:m="http://schemas.openxmlformats.org/officeDocument/2006/math" xmlns:v="urn:schemas-microsoft-com:vml" xmlns:wp14="http://schemas.microsoft.com/office/word/2010/wordprocessingDrawing" xmlns:wp="http://schemas.openxmlformats.org/drawingml/2006/wordprocessingDrawing" xmlns:w10="urn:schemas-microsoft-com:office:word" xmlns:w="http://schemas.openxmlformats.org/wordprocessingml/2006/main" xmlns:w14="http://schemas.microsoft.com/office/word/2010/wordml" xmlns:w15="http://schemas.microsoft.com/office/word/2012/wordml" xmlns:w16cex="http://schemas.microsoft.com/office/word/2018/wordml/cex" xmlns:w16cid="http://schemas.microsoft.com/office/word/2016/wordml/cid" xmlns:w16="http://schemas.microsoft.com/office/word/2018/wordml" xmlns:w16se="http://schemas.microsoft.com/office/word/2015/wordml/symex" xmlns:wpg="http://schemas.microsoft.com/office/word/2010/wordprocessingGroup" xmlns:wpi="http://schemas.microsoft.com/office/word/2010/wordprocessingInk" xmlns:wne="http://schemas.microsoft.com/office/word/2006/wordml" xmlns:wps="http://schemas.microsoft.com/office/word/2010/wordprocessingShape" mc:Ignorable="w14 w15 w16se w16cid w16 w16cex wp14">
+<w:ftr xmlns:wpc="http://schemas.microsoft.com/office/word/2010/wordprocessingCanvas" xmlns:cx="http://schemas.microsoft.com/office/drawing/2014/chartex" xmlns:cx1="http://schemas.microsoft.com/office/drawing/2015/9/8/chartex" xmlns:cx2="http://schemas.microsoft.com/office/drawing/2015/10/21/chartex" xmlns:cx3="http://schemas.microsoft.com/office/drawing/2016/5/9/chartex" xmlns:cx4="http://schemas.microsoft.com/office/drawing/2016/5/10/chartex" xmlns:cx5="http://schemas.microsoft.com/office/drawing/2016/5/11/chartex" xmlns:cx6="http://schemas.microsoft.com/office/drawing/2016/5/12/chartex" xmlns:cx7="http://schemas.microsoft.com/office/drawing/2016/5/13/chartex" xmlns:cx8="http://schemas.microsoft.com/office/drawing/2016/5/14/chartex" xmlns:mc="http://schemas.openxmlformats.org/markup-compatibility/2006" xmlns:aink="http://schemas.microsoft.com/office/drawing/2016/ink" xmlns:am3d="http://schemas.microsoft.com/office/drawing/2017/model3d" xmlns:o="urn:schemas-microsoft-com:office:office" xmlns:r="http://schemas.openxmlformats.org/officeDocument/2006/relationships" xmlns:m="http://schemas.openxmlformats.org/officeDocument/2006/math" xmlns:v="urn:schemas-microsoft-com:vml" xmlns:wp14="http://schemas.microsoft.com/office/word/2010/wordprocessingDrawing" xmlns:wp="http://schemas.openxmlformats.org/drawingml/2006/wordprocessingDrawing" xmlns:w10="urn:schemas-microsoft-com:office:word" xmlns:w="http://schemas.openxmlformats.org/wordprocessingml/2006/main" xmlns:w14="http://schemas.microsoft.com/office/word/2010/wordml" xmlns:w15="http://schemas.microsoft.com/office/word/2012/wordml" xmlns:w16cex="http://schemas.microsoft.com/office/word/2018/wordml/cex" xmlns:w16cid="http://schemas.microsoft.com/office/word/2016/wordml/cid" xmlns:w16="http://schemas.microsoft.com/office/word/2018/wordml" xmlns:w16sdtdh="http://schemas.microsoft.com/office/word/2020/wordml/sdtdatahash" xmlns:w16se="http://schemas.microsoft.com/office/word/2015/wordml/symex" xmlns:wpg="http://schemas.microsoft.com/office/word/2010/wordprocessingGroup" xmlns:wpi="http://schemas.microsoft.com/office/word/2010/wordprocessingInk" xmlns:wne="http://schemas.microsoft.com/office/word/2006/wordml" xmlns:wps="http://schemas.microsoft.com/office/word/2010/wordprocessingShape" mc:Ignorable="w14 w15 w16se w16cid w16 w16cex w16sdtdh wp14">
   <w:p>
     <w:pPr>
       <w:pStyle w:val="Footer"/>
@@ -5969,7 +5957,15 @@
         <w:sz w:val="20"/>
         <w:szCs w:val="20"/>
       </w:rPr>
-      <w:t xml:space="preserve"> | v1.0</w:t>
+      <w:t xml:space="preserve"> | v1.</w:t>
+    </w:r>
+    <w:r>
+      <w:rPr>
+        <w:rFonts w:asciiTheme="minorHAnsi" w:hAnsiTheme="minorHAnsi"/>
+        <w:sz w:val="20"/>
+        <w:szCs w:val="20"/>
+      </w:rPr>
+      <w:t>1</w:t>
     </w:r>
     <w:r>
       <w:rPr>
@@ -6133,18 +6129,8 @@
 </w:ftr>
 </file>
 
-<file path=word/footer3.xml><?xml version="1.0" encoding="utf-8"?>
-<w:ftr xmlns:wpc="http://schemas.microsoft.com/office/word/2010/wordprocessingCanvas" xmlns:cx="http://schemas.microsoft.com/office/drawing/2014/chartex" xmlns:cx1="http://schemas.microsoft.com/office/drawing/2015/9/8/chartex" xmlns:cx2="http://schemas.microsoft.com/office/drawing/2015/10/21/chartex" xmlns:cx3="http://schemas.microsoft.com/office/drawing/2016/5/9/chartex" xmlns:cx4="http://schemas.microsoft.com/office/drawing/2016/5/10/chartex" xmlns:cx5="http://schemas.microsoft.com/office/drawing/2016/5/11/chartex" xmlns:cx6="http://schemas.microsoft.com/office/drawing/2016/5/12/chartex" xmlns:cx7="http://schemas.microsoft.com/office/drawing/2016/5/13/chartex" xmlns:cx8="http://schemas.microsoft.com/office/drawing/2016/5/14/chartex" xmlns:mc="http://schemas.openxmlformats.org/markup-compatibility/2006" xmlns:aink="http://schemas.microsoft.com/office/drawing/2016/ink" xmlns:am3d="http://schemas.microsoft.com/office/drawing/2017/model3d" xmlns:o="urn:schemas-microsoft-com:office:office" xmlns:r="http://schemas.openxmlformats.org/officeDocument/2006/relationships" xmlns:m="http://schemas.openxmlformats.org/officeDocument/2006/math" xmlns:v="urn:schemas-microsoft-com:vml" xmlns:wp14="http://schemas.microsoft.com/office/word/2010/wordprocessingDrawing" xmlns:wp="http://schemas.openxmlformats.org/drawingml/2006/wordprocessingDrawing" xmlns:w10="urn:schemas-microsoft-com:office:word" xmlns:w="http://schemas.openxmlformats.org/wordprocessingml/2006/main" xmlns:w14="http://schemas.microsoft.com/office/word/2010/wordml" xmlns:w15="http://schemas.microsoft.com/office/word/2012/wordml" xmlns:w16cex="http://schemas.microsoft.com/office/word/2018/wordml/cex" xmlns:w16cid="http://schemas.microsoft.com/office/word/2016/wordml/cid" xmlns:w16="http://schemas.microsoft.com/office/word/2018/wordml" xmlns:w16se="http://schemas.microsoft.com/office/word/2015/wordml/symex" xmlns:wpg="http://schemas.microsoft.com/office/word/2010/wordprocessingGroup" xmlns:wpi="http://schemas.microsoft.com/office/word/2010/wordprocessingInk" xmlns:wne="http://schemas.microsoft.com/office/word/2006/wordml" xmlns:wps="http://schemas.microsoft.com/office/word/2010/wordprocessingShape" mc:Ignorable="w14 w15 w16se w16cid w16 w16cex wp14">
-  <w:p>
-    <w:pPr>
-      <w:pStyle w:val="Footer"/>
-    </w:pPr>
-  </w:p>
-</w:ftr>
-</file>
-
 <file path=word/footnotes.xml><?xml version="1.0" encoding="utf-8"?>
-<w:footnotes xmlns:wpc="http://schemas.microsoft.com/office/word/2010/wordprocessingCanvas" xmlns:cx="http://schemas.microsoft.com/office/drawing/2014/chartex" xmlns:cx1="http://schemas.microsoft.com/office/drawing/2015/9/8/chartex" xmlns:cx2="http://schemas.microsoft.com/office/drawing/2015/10/21/chartex" xmlns:cx3="http://schemas.microsoft.com/office/drawing/2016/5/9/chartex" xmlns:cx4="http://schemas.microsoft.com/office/drawing/2016/5/10/chartex" xmlns:cx5="http://schemas.microsoft.com/office/drawing/2016/5/11/chartex" xmlns:cx6="http://schemas.microsoft.com/office/drawing/2016/5/12/chartex" xmlns:cx7="http://schemas.microsoft.com/office/drawing/2016/5/13/chartex" xmlns:cx8="http://schemas.microsoft.com/office/drawing/2016/5/14/chartex" xmlns:mc="http://schemas.openxmlformats.org/markup-compatibility/2006" xmlns:aink="http://schemas.microsoft.com/office/drawing/2016/ink" xmlns:am3d="http://schemas.microsoft.com/office/drawing/2017/model3d" xmlns:o="urn:schemas-microsoft-com:office:office" xmlns:r="http://schemas.openxmlformats.org/officeDocument/2006/relationships" xmlns:m="http://schemas.openxmlformats.org/officeDocument/2006/math" xmlns:v="urn:schemas-microsoft-com:vml" xmlns:wp14="http://schemas.microsoft.com/office/word/2010/wordprocessingDrawing" xmlns:wp="http://schemas.openxmlformats.org/drawingml/2006/wordprocessingDrawing" xmlns:w10="urn:schemas-microsoft-com:office:word" xmlns:w="http://schemas.openxmlformats.org/wordprocessingml/2006/main" xmlns:w14="http://schemas.microsoft.com/office/word/2010/wordml" xmlns:w15="http://schemas.microsoft.com/office/word/2012/wordml" xmlns:w16cex="http://schemas.microsoft.com/office/word/2018/wordml/cex" xmlns:w16cid="http://schemas.microsoft.com/office/word/2016/wordml/cid" xmlns:w16="http://schemas.microsoft.com/office/word/2018/wordml" xmlns:w16se="http://schemas.microsoft.com/office/word/2015/wordml/symex" xmlns:wpg="http://schemas.microsoft.com/office/word/2010/wordprocessingGroup" xmlns:wpi="http://schemas.microsoft.com/office/word/2010/wordprocessingInk" xmlns:wne="http://schemas.microsoft.com/office/word/2006/wordml" xmlns:wps="http://schemas.microsoft.com/office/word/2010/wordprocessingShape" mc:Ignorable="w14 w15 w16se w16cid w16 w16cex wp14">
+<w:footnotes xmlns:wpc="http://schemas.microsoft.com/office/word/2010/wordprocessingCanvas" xmlns:cx="http://schemas.microsoft.com/office/drawing/2014/chartex" xmlns:cx1="http://schemas.microsoft.com/office/drawing/2015/9/8/chartex" xmlns:cx2="http://schemas.microsoft.com/office/drawing/2015/10/21/chartex" xmlns:cx3="http://schemas.microsoft.com/office/drawing/2016/5/9/chartex" xmlns:cx4="http://schemas.microsoft.com/office/drawing/2016/5/10/chartex" xmlns:cx5="http://schemas.microsoft.com/office/drawing/2016/5/11/chartex" xmlns:cx6="http://schemas.microsoft.com/office/drawing/2016/5/12/chartex" xmlns:cx7="http://schemas.microsoft.com/office/drawing/2016/5/13/chartex" xmlns:cx8="http://schemas.microsoft.com/office/drawing/2016/5/14/chartex" xmlns:mc="http://schemas.openxmlformats.org/markup-compatibility/2006" xmlns:aink="http://schemas.microsoft.com/office/drawing/2016/ink" xmlns:am3d="http://schemas.microsoft.com/office/drawing/2017/model3d" xmlns:o="urn:schemas-microsoft-com:office:office" xmlns:r="http://schemas.openxmlformats.org/officeDocument/2006/relationships" xmlns:m="http://schemas.openxmlformats.org/officeDocument/2006/math" xmlns:v="urn:schemas-microsoft-com:vml" xmlns:wp14="http://schemas.microsoft.com/office/word/2010/wordprocessingDrawing" xmlns:wp="http://schemas.openxmlformats.org/drawingml/2006/wordprocessingDrawing" xmlns:w10="urn:schemas-microsoft-com:office:word" xmlns:w="http://schemas.openxmlformats.org/wordprocessingml/2006/main" xmlns:w14="http://schemas.microsoft.com/office/word/2010/wordml" xmlns:w15="http://schemas.microsoft.com/office/word/2012/wordml" xmlns:w16cex="http://schemas.microsoft.com/office/word/2018/wordml/cex" xmlns:w16cid="http://schemas.microsoft.com/office/word/2016/wordml/cid" xmlns:w16="http://schemas.microsoft.com/office/word/2018/wordml" xmlns:w16sdtdh="http://schemas.microsoft.com/office/word/2020/wordml/sdtdatahash" xmlns:w16se="http://schemas.microsoft.com/office/word/2015/wordml/symex" xmlns:wpg="http://schemas.microsoft.com/office/word/2010/wordprocessingGroup" xmlns:wpi="http://schemas.microsoft.com/office/word/2010/wordprocessingInk" xmlns:wne="http://schemas.microsoft.com/office/word/2006/wordml" xmlns:wps="http://schemas.microsoft.com/office/word/2010/wordprocessingShape" mc:Ignorable="w14 w15 w16se w16cid w16 w16cex w16sdtdh wp14">
   <w:footnote w:type="separator" w:id="-1">
     <w:p>
       <w:r>
@@ -6163,7 +6149,7 @@
 </file>
 
 <file path=word/header1.xml><?xml version="1.0" encoding="utf-8"?>
-<w:hdr xmlns:wpc="http://schemas.microsoft.com/office/word/2010/wordprocessingCanvas" xmlns:cx="http://schemas.microsoft.com/office/drawing/2014/chartex" xmlns:cx1="http://schemas.microsoft.com/office/drawing/2015/9/8/chartex" xmlns:cx2="http://schemas.microsoft.com/office/drawing/2015/10/21/chartex" xmlns:cx3="http://schemas.microsoft.com/office/drawing/2016/5/9/chartex" xmlns:cx4="http://schemas.microsoft.com/office/drawing/2016/5/10/chartex" xmlns:cx5="http://schemas.microsoft.com/office/drawing/2016/5/11/chartex" xmlns:cx6="http://schemas.microsoft.com/office/drawing/2016/5/12/chartex" xmlns:cx7="http://schemas.microsoft.com/office/drawing/2016/5/13/chartex" xmlns:cx8="http://schemas.microsoft.com/office/drawing/2016/5/14/chartex" xmlns:mc="http://schemas.openxmlformats.org/markup-compatibility/2006" xmlns:aink="http://schemas.microsoft.com/office/drawing/2016/ink" xmlns:am3d="http://schemas.microsoft.com/office/drawing/2017/model3d" xmlns:o="urn:schemas-microsoft-com:office:office" xmlns:r="http://schemas.openxmlformats.org/officeDocument/2006/relationships" xmlns:m="http://schemas.openxmlformats.org/officeDocument/2006/math" xmlns:v="urn:schemas-microsoft-com:vml" xmlns:wp14="http://schemas.microsoft.com/office/word/2010/wordprocessingDrawing" xmlns:wp="http://schemas.openxmlformats.org/drawingml/2006/wordprocessingDrawing" xmlns:w10="urn:schemas-microsoft-com:office:word" xmlns:w="http://schemas.openxmlformats.org/wordprocessingml/2006/main" xmlns:w14="http://schemas.microsoft.com/office/word/2010/wordml" xmlns:w15="http://schemas.microsoft.com/office/word/2012/wordml" xmlns:w16cex="http://schemas.microsoft.com/office/word/2018/wordml/cex" xmlns:w16cid="http://schemas.microsoft.com/office/word/2016/wordml/cid" xmlns:w16="http://schemas.microsoft.com/office/word/2018/wordml" xmlns:w16se="http://schemas.microsoft.com/office/word/2015/wordml/symex" xmlns:wpg="http://schemas.microsoft.com/office/word/2010/wordprocessingGroup" xmlns:wpi="http://schemas.microsoft.com/office/word/2010/wordprocessingInk" xmlns:wne="http://schemas.microsoft.com/office/word/2006/wordml" xmlns:wps="http://schemas.microsoft.com/office/word/2010/wordprocessingShape" mc:Ignorable="w14 w15 w16se w16cid w16 w16cex wp14">
+<w:hdr xmlns:wpc="http://schemas.microsoft.com/office/word/2010/wordprocessingCanvas" xmlns:cx="http://schemas.microsoft.com/office/drawing/2014/chartex" xmlns:cx1="http://schemas.microsoft.com/office/drawing/2015/9/8/chartex" xmlns:cx2="http://schemas.microsoft.com/office/drawing/2015/10/21/chartex" xmlns:cx3="http://schemas.microsoft.com/office/drawing/2016/5/9/chartex" xmlns:cx4="http://schemas.microsoft.com/office/drawing/2016/5/10/chartex" xmlns:cx5="http://schemas.microsoft.com/office/drawing/2016/5/11/chartex" xmlns:cx6="http://schemas.microsoft.com/office/drawing/2016/5/12/chartex" xmlns:cx7="http://schemas.microsoft.com/office/drawing/2016/5/13/chartex" xmlns:cx8="http://schemas.microsoft.com/office/drawing/2016/5/14/chartex" xmlns:mc="http://schemas.openxmlformats.org/markup-compatibility/2006" xmlns:aink="http://schemas.microsoft.com/office/drawing/2016/ink" xmlns:am3d="http://schemas.microsoft.com/office/drawing/2017/model3d" xmlns:o="urn:schemas-microsoft-com:office:office" xmlns:r="http://schemas.openxmlformats.org/officeDocument/2006/relationships" xmlns:m="http://schemas.openxmlformats.org/officeDocument/2006/math" xmlns:v="urn:schemas-microsoft-com:vml" xmlns:wp14="http://schemas.microsoft.com/office/word/2010/wordprocessingDrawing" xmlns:wp="http://schemas.openxmlformats.org/drawingml/2006/wordprocessingDrawing" xmlns:w10="urn:schemas-microsoft-com:office:word" xmlns:w="http://schemas.openxmlformats.org/wordprocessingml/2006/main" xmlns:w14="http://schemas.microsoft.com/office/word/2010/wordml" xmlns:w15="http://schemas.microsoft.com/office/word/2012/wordml" xmlns:w16cex="http://schemas.microsoft.com/office/word/2018/wordml/cex" xmlns:w16cid="http://schemas.microsoft.com/office/word/2016/wordml/cid" xmlns:w16="http://schemas.microsoft.com/office/word/2018/wordml" xmlns:w16sdtdh="http://schemas.microsoft.com/office/word/2020/wordml/sdtdatahash" xmlns:w16se="http://schemas.microsoft.com/office/word/2015/wordml/symex" xmlns:wpg="http://schemas.microsoft.com/office/word/2010/wordprocessingGroup" xmlns:wpi="http://schemas.microsoft.com/office/word/2010/wordprocessingInk" xmlns:wne="http://schemas.microsoft.com/office/word/2006/wordml" xmlns:wps="http://schemas.microsoft.com/office/word/2010/wordprocessingShape" mc:Ignorable="w14 w15 w16se w16cid w16 w16cex w16sdtdh wp14">
   <w:p>
     <w:pPr>
       <w:pStyle w:val="Header"/>
@@ -6173,7 +6159,7 @@
 </file>
 
 <file path=word/header2.xml><?xml version="1.0" encoding="utf-8"?>
-<w:hdr xmlns:wpc="http://schemas.microsoft.com/office/word/2010/wordprocessingCanvas" xmlns:cx="http://schemas.microsoft.com/office/drawing/2014/chartex" xmlns:cx1="http://schemas.microsoft.com/office/drawing/2015/9/8/chartex" xmlns:cx2="http://schemas.microsoft.com/office/drawing/2015/10/21/chartex" xmlns:cx3="http://schemas.microsoft.com/office/drawing/2016/5/9/chartex" xmlns:cx4="http://schemas.microsoft.com/office/drawing/2016/5/10/chartex" xmlns:cx5="http://schemas.microsoft.com/office/drawing/2016/5/11/chartex" xmlns:cx6="http://schemas.microsoft.com/office/drawing/2016/5/12/chartex" xmlns:cx7="http://schemas.microsoft.com/office/drawing/2016/5/13/chartex" xmlns:cx8="http://schemas.microsoft.com/office/drawing/2016/5/14/chartex" xmlns:mc="http://schemas.openxmlformats.org/markup-compatibility/2006" xmlns:aink="http://schemas.microsoft.com/office/drawing/2016/ink" xmlns:am3d="http://schemas.microsoft.com/office/drawing/2017/model3d" xmlns:o="urn:schemas-microsoft-com:office:office" xmlns:r="http://schemas.openxmlformats.org/officeDocument/2006/relationships" xmlns:m="http://schemas.openxmlformats.org/officeDocument/2006/math" xmlns:v="urn:schemas-microsoft-com:vml" xmlns:wp14="http://schemas.microsoft.com/office/word/2010/wordprocessingDrawing" xmlns:wp="http://schemas.openxmlformats.org/drawingml/2006/wordprocessingDrawing" xmlns:w10="urn:schemas-microsoft-com:office:word" xmlns:w="http://schemas.openxmlformats.org/wordprocessingml/2006/main" xmlns:w14="http://schemas.microsoft.com/office/word/2010/wordml" xmlns:w15="http://schemas.microsoft.com/office/word/2012/wordml" xmlns:w16cex="http://schemas.microsoft.com/office/word/2018/wordml/cex" xmlns:w16cid="http://schemas.microsoft.com/office/word/2016/wordml/cid" xmlns:w16="http://schemas.microsoft.com/office/word/2018/wordml" xmlns:w16se="http://schemas.microsoft.com/office/word/2015/wordml/symex" xmlns:wpg="http://schemas.microsoft.com/office/word/2010/wordprocessingGroup" xmlns:wpi="http://schemas.microsoft.com/office/word/2010/wordprocessingInk" xmlns:wne="http://schemas.microsoft.com/office/word/2006/wordml" xmlns:wps="http://schemas.microsoft.com/office/word/2010/wordprocessingShape" mc:Ignorable="w14 w15 w16se w16cid w16 w16cex wp14">
+<w:hdr xmlns:wpc="http://schemas.microsoft.com/office/word/2010/wordprocessingCanvas" xmlns:cx="http://schemas.microsoft.com/office/drawing/2014/chartex" xmlns:cx1="http://schemas.microsoft.com/office/drawing/2015/9/8/chartex" xmlns:cx2="http://schemas.microsoft.com/office/drawing/2015/10/21/chartex" xmlns:cx3="http://schemas.microsoft.com/office/drawing/2016/5/9/chartex" xmlns:cx4="http://schemas.microsoft.com/office/drawing/2016/5/10/chartex" xmlns:cx5="http://schemas.microsoft.com/office/drawing/2016/5/11/chartex" xmlns:cx6="http://schemas.microsoft.com/office/drawing/2016/5/12/chartex" xmlns:cx7="http://schemas.microsoft.com/office/drawing/2016/5/13/chartex" xmlns:cx8="http://schemas.microsoft.com/office/drawing/2016/5/14/chartex" xmlns:mc="http://schemas.openxmlformats.org/markup-compatibility/2006" xmlns:aink="http://schemas.microsoft.com/office/drawing/2016/ink" xmlns:am3d="http://schemas.microsoft.com/office/drawing/2017/model3d" xmlns:o="urn:schemas-microsoft-com:office:office" xmlns:r="http://schemas.openxmlformats.org/officeDocument/2006/relationships" xmlns:m="http://schemas.openxmlformats.org/officeDocument/2006/math" xmlns:v="urn:schemas-microsoft-com:vml" xmlns:wp14="http://schemas.microsoft.com/office/word/2010/wordprocessingDrawing" xmlns:wp="http://schemas.openxmlformats.org/drawingml/2006/wordprocessingDrawing" xmlns:w10="urn:schemas-microsoft-com:office:word" xmlns:w="http://schemas.openxmlformats.org/wordprocessingml/2006/main" xmlns:w14="http://schemas.microsoft.com/office/word/2010/wordml" xmlns:w15="http://schemas.microsoft.com/office/word/2012/wordml" xmlns:w16cex="http://schemas.microsoft.com/office/word/2018/wordml/cex" xmlns:w16cid="http://schemas.microsoft.com/office/word/2016/wordml/cid" xmlns:w16="http://schemas.microsoft.com/office/word/2018/wordml" xmlns:w16sdtdh="http://schemas.microsoft.com/office/word/2020/wordml/sdtdatahash" xmlns:w16se="http://schemas.microsoft.com/office/word/2015/wordml/symex" xmlns:wpg="http://schemas.microsoft.com/office/word/2010/wordprocessingGroup" xmlns:wpi="http://schemas.microsoft.com/office/word/2010/wordprocessingInk" xmlns:wne="http://schemas.microsoft.com/office/word/2006/wordml" xmlns:wps="http://schemas.microsoft.com/office/word/2010/wordprocessingShape" mc:Ignorable="w14 w15 w16se w16cid w16 w16cex w16sdtdh wp14">
   <w:p>
     <w:pPr>
       <w:pStyle w:val="Header"/>
@@ -6224,7 +6210,7 @@
 </file>
 
 <file path=word/header3.xml><?xml version="1.0" encoding="utf-8"?>
-<w:hdr xmlns:wpc="http://schemas.microsoft.com/office/word/2010/wordprocessingCanvas" xmlns:cx="http://schemas.microsoft.com/office/drawing/2014/chartex" xmlns:cx1="http://schemas.microsoft.com/office/drawing/2015/9/8/chartex" xmlns:cx2="http://schemas.microsoft.com/office/drawing/2015/10/21/chartex" xmlns:cx3="http://schemas.microsoft.com/office/drawing/2016/5/9/chartex" xmlns:cx4="http://schemas.microsoft.com/office/drawing/2016/5/10/chartex" xmlns:cx5="http://schemas.microsoft.com/office/drawing/2016/5/11/chartex" xmlns:cx6="http://schemas.microsoft.com/office/drawing/2016/5/12/chartex" xmlns:cx7="http://schemas.microsoft.com/office/drawing/2016/5/13/chartex" xmlns:cx8="http://schemas.microsoft.com/office/drawing/2016/5/14/chartex" xmlns:mc="http://schemas.openxmlformats.org/markup-compatibility/2006" xmlns:aink="http://schemas.microsoft.com/office/drawing/2016/ink" xmlns:am3d="http://schemas.microsoft.com/office/drawing/2017/model3d" xmlns:o="urn:schemas-microsoft-com:office:office" xmlns:r="http://schemas.openxmlformats.org/officeDocument/2006/relationships" xmlns:m="http://schemas.openxmlformats.org/officeDocument/2006/math" xmlns:v="urn:schemas-microsoft-com:vml" xmlns:wp14="http://schemas.microsoft.com/office/word/2010/wordprocessingDrawing" xmlns:wp="http://schemas.openxmlformats.org/drawingml/2006/wordprocessingDrawing" xmlns:w10="urn:schemas-microsoft-com:office:word" xmlns:w="http://schemas.openxmlformats.org/wordprocessingml/2006/main" xmlns:w14="http://schemas.microsoft.com/office/word/2010/wordml" xmlns:w15="http://schemas.microsoft.com/office/word/2012/wordml" xmlns:w16cex="http://schemas.microsoft.com/office/word/2018/wordml/cex" xmlns:w16cid="http://schemas.microsoft.com/office/word/2016/wordml/cid" xmlns:w16="http://schemas.microsoft.com/office/word/2018/wordml" xmlns:w16se="http://schemas.microsoft.com/office/word/2015/wordml/symex" xmlns:wpg="http://schemas.microsoft.com/office/word/2010/wordprocessingGroup" xmlns:wpi="http://schemas.microsoft.com/office/word/2010/wordprocessingInk" xmlns:wne="http://schemas.microsoft.com/office/word/2006/wordml" xmlns:wps="http://schemas.microsoft.com/office/word/2010/wordprocessingShape" mc:Ignorable="w14 w15 w16se w16cid w16 w16cex wp14">
+<w:hdr xmlns:wpc="http://schemas.microsoft.com/office/word/2010/wordprocessingCanvas" xmlns:cx="http://schemas.microsoft.com/office/drawing/2014/chartex" xmlns:cx1="http://schemas.microsoft.com/office/drawing/2015/9/8/chartex" xmlns:cx2="http://schemas.microsoft.com/office/drawing/2015/10/21/chartex" xmlns:cx3="http://schemas.microsoft.com/office/drawing/2016/5/9/chartex" xmlns:cx4="http://schemas.microsoft.com/office/drawing/2016/5/10/chartex" xmlns:cx5="http://schemas.microsoft.com/office/drawing/2016/5/11/chartex" xmlns:cx6="http://schemas.microsoft.com/office/drawing/2016/5/12/chartex" xmlns:cx7="http://schemas.microsoft.com/office/drawing/2016/5/13/chartex" xmlns:cx8="http://schemas.microsoft.com/office/drawing/2016/5/14/chartex" xmlns:mc="http://schemas.openxmlformats.org/markup-compatibility/2006" xmlns:aink="http://schemas.microsoft.com/office/drawing/2016/ink" xmlns:am3d="http://schemas.microsoft.com/office/drawing/2017/model3d" xmlns:o="urn:schemas-microsoft-com:office:office" xmlns:r="http://schemas.openxmlformats.org/officeDocument/2006/relationships" xmlns:m="http://schemas.openxmlformats.org/officeDocument/2006/math" xmlns:v="urn:schemas-microsoft-com:vml" xmlns:wp14="http://schemas.microsoft.com/office/word/2010/wordprocessingDrawing" xmlns:wp="http://schemas.openxmlformats.org/drawingml/2006/wordprocessingDrawing" xmlns:w10="urn:schemas-microsoft-com:office:word" xmlns:w="http://schemas.openxmlformats.org/wordprocessingml/2006/main" xmlns:w14="http://schemas.microsoft.com/office/word/2010/wordml" xmlns:w15="http://schemas.microsoft.com/office/word/2012/wordml" xmlns:w16cex="http://schemas.microsoft.com/office/word/2018/wordml/cex" xmlns:w16cid="http://schemas.microsoft.com/office/word/2016/wordml/cid" xmlns:w16="http://schemas.microsoft.com/office/word/2018/wordml" xmlns:w16sdtdh="http://schemas.microsoft.com/office/word/2020/wordml/sdtdatahash" xmlns:w16se="http://schemas.microsoft.com/office/word/2015/wordml/symex" xmlns:wpg="http://schemas.microsoft.com/office/word/2010/wordprocessingGroup" xmlns:wpi="http://schemas.microsoft.com/office/word/2010/wordprocessingInk" xmlns:wne="http://schemas.microsoft.com/office/word/2006/wordml" xmlns:wps="http://schemas.microsoft.com/office/word/2010/wordprocessingShape" mc:Ignorable="w14 w15 w16se w16cid w16 w16cex w16sdtdh wp14">
   <w:p>
     <w:pPr>
       <w:pStyle w:val="Header"/>
@@ -6234,7 +6220,7 @@
 </file>
 
 <file path=word/numbering.xml><?xml version="1.0" encoding="utf-8"?>
-<w:numbering xmlns:wpc="http://schemas.microsoft.com/office/word/2010/wordprocessingCanvas" xmlns:cx="http://schemas.microsoft.com/office/drawing/2014/chartex" xmlns:cx1="http://schemas.microsoft.com/office/drawing/2015/9/8/chartex" xmlns:cx2="http://schemas.microsoft.com/office/drawing/2015/10/21/chartex" xmlns:cx3="http://schemas.microsoft.com/office/drawing/2016/5/9/chartex" xmlns:cx4="http://schemas.microsoft.com/office/drawing/2016/5/10/chartex" xmlns:cx5="http://schemas.microsoft.com/office/drawing/2016/5/11/chartex" xmlns:cx6="http://schemas.microsoft.com/office/drawing/2016/5/12/chartex" xmlns:cx7="http://schemas.microsoft.com/office/drawing/2016/5/13/chartex" xmlns:cx8="http://schemas.microsoft.com/office/drawing/2016/5/14/chartex" xmlns:mc="http://schemas.openxmlformats.org/markup-compatibility/2006" xmlns:aink="http://schemas.microsoft.com/office/drawing/2016/ink" xmlns:am3d="http://schemas.microsoft.com/office/drawing/2017/model3d" xmlns:o="urn:schemas-microsoft-com:office:office" xmlns:r="http://schemas.openxmlformats.org/officeDocument/2006/relationships" xmlns:m="http://schemas.openxmlformats.org/officeDocument/2006/math" xmlns:v="urn:schemas-microsoft-com:vml" xmlns:wp14="http://schemas.microsoft.com/office/word/2010/wordprocessingDrawing" xmlns:wp="http://schemas.openxmlformats.org/drawingml/2006/wordprocessingDrawing" xmlns:w10="urn:schemas-microsoft-com:office:word" xmlns:w="http://schemas.openxmlformats.org/wordprocessingml/2006/main" xmlns:w14="http://schemas.microsoft.com/office/word/2010/wordml" xmlns:w15="http://schemas.microsoft.com/office/word/2012/wordml" xmlns:w16cex="http://schemas.microsoft.com/office/word/2018/wordml/cex" xmlns:w16cid="http://schemas.microsoft.com/office/word/2016/wordml/cid" xmlns:w16="http://schemas.microsoft.com/office/word/2018/wordml" xmlns:w16se="http://schemas.microsoft.com/office/word/2015/wordml/symex" xmlns:wpg="http://schemas.microsoft.com/office/word/2010/wordprocessingGroup" xmlns:wpi="http://schemas.microsoft.com/office/word/2010/wordprocessingInk" xmlns:wne="http://schemas.microsoft.com/office/word/2006/wordml" xmlns:wps="http://schemas.microsoft.com/office/word/2010/wordprocessingShape" mc:Ignorable="w14 w15 w16se w16cid w16 w16cex wp14">
+<w:numbering xmlns:wpc="http://schemas.microsoft.com/office/word/2010/wordprocessingCanvas" xmlns:cx="http://schemas.microsoft.com/office/drawing/2014/chartex" xmlns:cx1="http://schemas.microsoft.com/office/drawing/2015/9/8/chartex" xmlns:cx2="http://schemas.microsoft.com/office/drawing/2015/10/21/chartex" xmlns:cx3="http://schemas.microsoft.com/office/drawing/2016/5/9/chartex" xmlns:cx4="http://schemas.microsoft.com/office/drawing/2016/5/10/chartex" xmlns:cx5="http://schemas.microsoft.com/office/drawing/2016/5/11/chartex" xmlns:cx6="http://schemas.microsoft.com/office/drawing/2016/5/12/chartex" xmlns:cx7="http://schemas.microsoft.com/office/drawing/2016/5/13/chartex" xmlns:cx8="http://schemas.microsoft.com/office/drawing/2016/5/14/chartex" xmlns:mc="http://schemas.openxmlformats.org/markup-compatibility/2006" xmlns:aink="http://schemas.microsoft.com/office/drawing/2016/ink" xmlns:am3d="http://schemas.microsoft.com/office/drawing/2017/model3d" xmlns:o="urn:schemas-microsoft-com:office:office" xmlns:r="http://schemas.openxmlformats.org/officeDocument/2006/relationships" xmlns:m="http://schemas.openxmlformats.org/officeDocument/2006/math" xmlns:v="urn:schemas-microsoft-com:vml" xmlns:wp14="http://schemas.microsoft.com/office/word/2010/wordprocessingDrawing" xmlns:wp="http://schemas.openxmlformats.org/drawingml/2006/wordprocessingDrawing" xmlns:w10="urn:schemas-microsoft-com:office:word" xmlns:w="http://schemas.openxmlformats.org/wordprocessingml/2006/main" xmlns:w14="http://schemas.microsoft.com/office/word/2010/wordml" xmlns:w15="http://schemas.microsoft.com/office/word/2012/wordml" xmlns:w16cex="http://schemas.microsoft.com/office/word/2018/wordml/cex" xmlns:w16cid="http://schemas.microsoft.com/office/word/2016/wordml/cid" xmlns:w16="http://schemas.microsoft.com/office/word/2018/wordml" xmlns:w16sdtdh="http://schemas.microsoft.com/office/word/2020/wordml/sdtdatahash" xmlns:w16se="http://schemas.microsoft.com/office/word/2015/wordml/symex" xmlns:wpg="http://schemas.microsoft.com/office/word/2010/wordprocessingGroup" xmlns:wpi="http://schemas.microsoft.com/office/word/2010/wordprocessingInk" xmlns:wne="http://schemas.microsoft.com/office/word/2006/wordml" xmlns:wps="http://schemas.microsoft.com/office/word/2010/wordprocessingShape" mc:Ignorable="w14 w15 w16se w16cid w16 w16cex w16sdtdh wp14">
   <w:abstractNum w:abstractNumId="0" w15:restartNumberingAfterBreak="0">
     <w:nsid w:val="FFFFFF1D"/>
     <w:multiLevelType w:val="multilevel"/>
@@ -8819,7 +8805,7 @@
 </file>
 
 <file path=word/styles.xml><?xml version="1.0" encoding="utf-8"?>
-<w:styles xmlns:mc="http://schemas.openxmlformats.org/markup-compatibility/2006" xmlns:r="http://schemas.openxmlformats.org/officeDocument/2006/relationships" xmlns:w="http://schemas.openxmlformats.org/wordprocessingml/2006/main" xmlns:w14="http://schemas.microsoft.com/office/word/2010/wordml" xmlns:w15="http://schemas.microsoft.com/office/word/2012/wordml" xmlns:w16cex="http://schemas.microsoft.com/office/word/2018/wordml/cex" xmlns:w16cid="http://schemas.microsoft.com/office/word/2016/wordml/cid" xmlns:w16="http://schemas.microsoft.com/office/word/2018/wordml" xmlns:w16se="http://schemas.microsoft.com/office/word/2015/wordml/symex" mc:Ignorable="w14 w15 w16se w16cid w16 w16cex">
+<w:styles xmlns:mc="http://schemas.openxmlformats.org/markup-compatibility/2006" xmlns:r="http://schemas.openxmlformats.org/officeDocument/2006/relationships" xmlns:w="http://schemas.openxmlformats.org/wordprocessingml/2006/main" xmlns:w14="http://schemas.microsoft.com/office/word/2010/wordml" xmlns:w15="http://schemas.microsoft.com/office/word/2012/wordml" xmlns:w16cex="http://schemas.microsoft.com/office/word/2018/wordml/cex" xmlns:w16cid="http://schemas.microsoft.com/office/word/2016/wordml/cid" xmlns:w16="http://schemas.microsoft.com/office/word/2018/wordml" xmlns:w16sdtdh="http://schemas.microsoft.com/office/word/2020/wordml/sdtdatahash" xmlns:w16se="http://schemas.microsoft.com/office/word/2015/wordml/symex" mc:Ignorable="w14 w15 w16se w16cid w16 w16cex w16sdtdh">
   <w:docDefaults>
     <w:rPrDefault>
       <w:rPr>
@@ -10074,12 +10060,7 @@
 </file>
 
 <file path=customXml/item1.xml><?xml version="1.0" encoding="utf-8"?>
-<?mso-contentType ?>
-<FormTemplates xmlns="http://schemas.microsoft.com/sharepoint/v3/contenttype/forms">
-  <Display>DocumentLibraryForm</Display>
-  <Edit>DocumentLibraryForm</Edit>
-  <New>DocumentLibraryForm</New>
-</FormTemplates>
+<b:Sources xmlns:b="http://schemas.openxmlformats.org/officeDocument/2006/bibliography" xmlns="http://schemas.openxmlformats.org/officeDocument/2006/bibliography" SelectedStyle="\APA.XSL" StyleName="APA"/>
 </file>
 
 <file path=customXml/item2.xml><?xml version="1.0" encoding="utf-8"?>
@@ -10133,10 +10114,27 @@
 </file>
 
 <file path=customXml/item3.xml><?xml version="1.0" encoding="utf-8"?>
-<b:Sources xmlns:b="http://schemas.openxmlformats.org/officeDocument/2006/bibliography" xmlns="http://schemas.openxmlformats.org/officeDocument/2006/bibliography" SelectedStyle="\APA.XSL" StyleName="APA"/>
+<?mso-contentType ?>
+<FormTemplates xmlns="http://schemas.microsoft.com/sharepoint/v3/contenttype/forms">
+  <Display>DocumentLibraryForm</Display>
+  <Edit>DocumentLibraryForm</Edit>
+  <New>DocumentLibraryForm</New>
+</FormTemplates>
 </file>
 
 <file path=customXml/item4.xml><?xml version="1.0" encoding="utf-8"?>
+<p:properties xmlns:p="http://schemas.microsoft.com/office/2006/metadata/properties" xmlns:xsi="http://www.w3.org/2001/XMLSchema-instance" xmlns:pc="http://schemas.microsoft.com/office/infopath/2007/PartnerControls">
+  <documentManagement>
+    <_dlc_DocId xmlns="1592e4ae-ebca-45d1-99bb-f3c4aa0ca0ea">ESPACEWZONES-1448097408-35010</_dlc_DocId>
+    <_dlc_DocIdUrl xmlns="1592e4ae-ebca-45d1-99bb-f3c4aa0ca0ea">
+      <Url>https://psuportal.ahrc.ac.uk/espace/wzones/capt/ri/_layouts/15/DocIdRedir.aspx?ID=ESPACEWZONES-1448097408-35010</Url>
+      <Description>ESPACEWZONES-1448097408-35010</Description>
+    </_dlc_DocIdUrl>
+  </documentManagement>
+</p:properties>
+</file>
+
+<file path=customXml/item5.xml><?xml version="1.0" encoding="utf-8"?>
 <ct:contentTypeSchema xmlns:ct="http://schemas.microsoft.com/office/2006/metadata/contentType" xmlns:ma="http://schemas.microsoft.com/office/2006/metadata/properties/metaAttributes" ct:_="" ma:_="" ma:contentTypeName="Document" ma:contentTypeID="0x0101006779DCF4E332264BBFDC48123C78ADC7" ma:contentTypeVersion="17" ma:contentTypeDescription="Create a new document." ma:contentTypeScope="" ma:versionID="12b2657a6498e0248b5f660b65bd46d0">
   <xsd:schema xmlns:xsd="http://www.w3.org/2001/XMLSchema" xmlns:xs="http://www.w3.org/2001/XMLSchema" xmlns:p="http://schemas.microsoft.com/office/2006/metadata/properties" xmlns:ns2="1592e4ae-ebca-45d1-99bb-f3c4aa0ca0ea" targetNamespace="http://schemas.microsoft.com/office/2006/metadata/properties" ma:root="true" ma:fieldsID="cdc85d881ea5f458a7acb0952a61058e" ns2:_="">
     <xsd:import namespace="1592e4ae-ebca-45d1-99bb-f3c4aa0ca0ea"/>
@@ -10281,22 +10279,10 @@
 </ct:contentTypeSchema>
 </file>
 
-<file path=customXml/item5.xml><?xml version="1.0" encoding="utf-8"?>
-<p:properties xmlns:p="http://schemas.microsoft.com/office/2006/metadata/properties" xmlns:xsi="http://www.w3.org/2001/XMLSchema-instance" xmlns:pc="http://schemas.microsoft.com/office/infopath/2007/PartnerControls">
-  <documentManagement>
-    <_dlc_DocId xmlns="1592e4ae-ebca-45d1-99bb-f3c4aa0ca0ea">ESPACEWZONES-1448097408-35010</_dlc_DocId>
-    <_dlc_DocIdUrl xmlns="1592e4ae-ebca-45d1-99bb-f3c4aa0ca0ea">
-      <Url>https://psuportal.ahrc.ac.uk/espace/wzones/capt/ri/_layouts/15/DocIdRedir.aspx?ID=ESPACEWZONES-1448097408-35010</Url>
-      <Description>ESPACEWZONES-1448097408-35010</Description>
-    </_dlc_DocIdUrl>
-  </documentManagement>
-</p:properties>
-</file>
-
 <file path=customXml/itemProps1.xml><?xml version="1.0" encoding="utf-8"?>
-<ds:datastoreItem xmlns:ds="http://schemas.openxmlformats.org/officeDocument/2006/customXml" ds:itemID="{7ABE5B7F-247D-4548-B501-992938939BBE}">
+<ds:datastoreItem xmlns:ds="http://schemas.openxmlformats.org/officeDocument/2006/customXml" ds:itemID="{004370E5-9EA9-46CB-ACEB-820D602992B7}">
   <ds:schemaRefs>
-    <ds:schemaRef ds:uri="http://schemas.microsoft.com/sharepoint/v3/contenttype/forms"/>
+    <ds:schemaRef ds:uri="http://schemas.openxmlformats.org/officeDocument/2006/bibliography"/>
   </ds:schemaRefs>
 </ds:datastoreItem>
 </file>
@@ -10310,14 +10296,24 @@
 </file>
 
 <file path=customXml/itemProps3.xml><?xml version="1.0" encoding="utf-8"?>
-<ds:datastoreItem xmlns:ds="http://schemas.openxmlformats.org/officeDocument/2006/customXml" ds:itemID="{004370E5-9EA9-46CB-ACEB-820D602992B7}">
+<ds:datastoreItem xmlns:ds="http://schemas.openxmlformats.org/officeDocument/2006/customXml" ds:itemID="{7ABE5B7F-247D-4548-B501-992938939BBE}">
   <ds:schemaRefs>
-    <ds:schemaRef ds:uri="http://schemas.openxmlformats.org/officeDocument/2006/bibliography"/>
+    <ds:schemaRef ds:uri="http://schemas.microsoft.com/sharepoint/v3/contenttype/forms"/>
   </ds:schemaRefs>
 </ds:datastoreItem>
 </file>
 
 <file path=customXml/itemProps4.xml><?xml version="1.0" encoding="utf-8"?>
+<ds:datastoreItem xmlns:ds="http://schemas.openxmlformats.org/officeDocument/2006/customXml" ds:itemID="{7484D67B-CA8E-4064-89CC-C0E421A68857}">
+  <ds:schemaRefs>
+    <ds:schemaRef ds:uri="http://schemas.microsoft.com/office/2006/metadata/properties"/>
+    <ds:schemaRef ds:uri="http://schemas.microsoft.com/office/infopath/2007/PartnerControls"/>
+    <ds:schemaRef ds:uri="1592e4ae-ebca-45d1-99bb-f3c4aa0ca0ea"/>
+  </ds:schemaRefs>
+</ds:datastoreItem>
+</file>
+
+<file path=customXml/itemProps5.xml><?xml version="1.0" encoding="utf-8"?>
 <ds:datastoreItem xmlns:ds="http://schemas.openxmlformats.org/officeDocument/2006/customXml" ds:itemID="{59D0B949-F775-422D-9B15-644D8DFFA048}">
   <ds:schemaRefs>
     <ds:schemaRef ds:uri="http://schemas.microsoft.com/office/2006/metadata/contentType"/>
@@ -10333,14 +10329,4 @@
     <ds:schemaRef ds:uri="http://schemas.microsoft.com/internal/obd"/>
   </ds:schemaRefs>
 </ds:datastoreItem>
-</file>
-
-<file path=customXml/itemProps5.xml><?xml version="1.0" encoding="utf-8"?>
-<ds:datastoreItem xmlns:ds="http://schemas.openxmlformats.org/officeDocument/2006/customXml" ds:itemID="{7484D67B-CA8E-4064-89CC-C0E421A68857}">
-  <ds:schemaRefs>
-    <ds:schemaRef ds:uri="http://schemas.microsoft.com/office/2006/metadata/properties"/>
-    <ds:schemaRef ds:uri="http://schemas.microsoft.com/office/infopath/2007/PartnerControls"/>
-    <ds:schemaRef ds:uri="1592e4ae-ebca-45d1-99bb-f3c4aa0ca0ea"/>
-  </ds:schemaRefs>
-</ds:datastoreItem>
 </file>
</xml_diff>

<commit_message>
Increases Pump Priming to 4000 CU
</commit_message>
<xml_diff>
--- a/support-access/ta/ARCHER2-PumpPriming-form.docx
+++ b/support-access/ta/ARCHER2-PumpPriming-form.docx
@@ -97,7 +97,7 @@
                         <a:effectLst/>
                         <a:extLst>
                           <a:ext uri="{C572A759-6A51-4108-AA02-DFA0A04FC94B}">
-                            <ma14:wrappingTextBoxFlag xmlns:ma14="http://schemas.microsoft.com/office/mac/drawingml/2011/main" xmlns:w="http://schemas.openxmlformats.org/wordprocessingml/2006/main" xmlns:w10="urn:schemas-microsoft-com:office:word" xmlns:v="urn:schemas-microsoft-com:vml" xmlns:o="urn:schemas-microsoft-com:office:office" xmlns:mv="urn:schemas-microsoft-com:mac:vml" xmlns:mo="http://schemas.microsoft.com/office/mac/office/2008/main" xmlns=""/>
+                            <ma14:wrappingTextBoxFlag xmlns="" xmlns:mo="http://schemas.microsoft.com/office/mac/office/2008/main" xmlns:mv="urn:schemas-microsoft-com:mac:vml" xmlns:o="urn:schemas-microsoft-com:office:office" xmlns:v="urn:schemas-microsoft-com:vml" xmlns:w10="urn:schemas-microsoft-com:office:word" xmlns:w="http://schemas.openxmlformats.org/wordprocessingml/2006/main" xmlns:ma14="http://schemas.microsoft.com/office/mac/drawingml/2011/main"/>
                           </a:ext>
                         </a:extLst>
                       </wps:spPr>
@@ -771,7 +771,7 @@
         <w:rPr>
           <w:rFonts w:asciiTheme="minorHAnsi" w:hAnsiTheme="minorHAnsi"/>
         </w:rPr>
-        <w:t>8</w:t>
+        <w:t>40</w:t>
       </w:r>
       <w:r>
         <w:rPr>
@@ -3316,7 +3316,7 @@
         <w:rPr>
           <w:rFonts w:asciiTheme="minorHAnsi" w:hAnsiTheme="minorHAnsi" w:cs="Arial"/>
         </w:rPr>
-        <w:t>8</w:t>
+        <w:t>40</w:t>
       </w:r>
       <w:r>
         <w:rPr>
@@ -5881,8 +5881,10 @@
     <w:sectPr>
       <w:headerReference w:type="even" r:id="rId21"/>
       <w:headerReference w:type="default" r:id="rId22"/>
-      <w:footerReference w:type="default" r:id="rId23"/>
-      <w:headerReference w:type="first" r:id="rId24"/>
+      <w:footerReference w:type="even" r:id="rId23"/>
+      <w:footerReference w:type="default" r:id="rId24"/>
+      <w:headerReference w:type="first" r:id="rId25"/>
+      <w:footerReference w:type="first" r:id="rId26"/>
       <w:footnotePr>
         <w:pos w:val="beneathText"/>
       </w:footnotePr>
@@ -5919,6 +5921,16 @@
   <w:p>
     <w:pPr>
       <w:pStyle w:val="Footer"/>
+    </w:pPr>
+  </w:p>
+</w:ftr>
+</file>
+
+<file path=word/footer2.xml><?xml version="1.0" encoding="utf-8"?>
+<w:ftr xmlns:wpc="http://schemas.microsoft.com/office/word/2010/wordprocessingCanvas" xmlns:cx="http://schemas.microsoft.com/office/drawing/2014/chartex" xmlns:cx1="http://schemas.microsoft.com/office/drawing/2015/9/8/chartex" xmlns:cx2="http://schemas.microsoft.com/office/drawing/2015/10/21/chartex" xmlns:cx3="http://schemas.microsoft.com/office/drawing/2016/5/9/chartex" xmlns:cx4="http://schemas.microsoft.com/office/drawing/2016/5/10/chartex" xmlns:cx5="http://schemas.microsoft.com/office/drawing/2016/5/11/chartex" xmlns:cx6="http://schemas.microsoft.com/office/drawing/2016/5/12/chartex" xmlns:cx7="http://schemas.microsoft.com/office/drawing/2016/5/13/chartex" xmlns:cx8="http://schemas.microsoft.com/office/drawing/2016/5/14/chartex" xmlns:mc="http://schemas.openxmlformats.org/markup-compatibility/2006" xmlns:aink="http://schemas.microsoft.com/office/drawing/2016/ink" xmlns:am3d="http://schemas.microsoft.com/office/drawing/2017/model3d" xmlns:o="urn:schemas-microsoft-com:office:office" xmlns:r="http://schemas.openxmlformats.org/officeDocument/2006/relationships" xmlns:m="http://schemas.openxmlformats.org/officeDocument/2006/math" xmlns:v="urn:schemas-microsoft-com:vml" xmlns:wp14="http://schemas.microsoft.com/office/word/2010/wordprocessingDrawing" xmlns:wp="http://schemas.openxmlformats.org/drawingml/2006/wordprocessingDrawing" xmlns:w10="urn:schemas-microsoft-com:office:word" xmlns:w="http://schemas.openxmlformats.org/wordprocessingml/2006/main" xmlns:w14="http://schemas.microsoft.com/office/word/2010/wordml" xmlns:w15="http://schemas.microsoft.com/office/word/2012/wordml" xmlns:w16cex="http://schemas.microsoft.com/office/word/2018/wordml/cex" xmlns:w16cid="http://schemas.microsoft.com/office/word/2016/wordml/cid" xmlns:w16="http://schemas.microsoft.com/office/word/2018/wordml" xmlns:w16sdtdh="http://schemas.microsoft.com/office/word/2020/wordml/sdtdatahash" xmlns:w16se="http://schemas.microsoft.com/office/word/2015/wordml/symex" xmlns:wpg="http://schemas.microsoft.com/office/word/2010/wordprocessingGroup" xmlns:wpi="http://schemas.microsoft.com/office/word/2010/wordprocessingInk" xmlns:wne="http://schemas.microsoft.com/office/word/2006/wordml" xmlns:wps="http://schemas.microsoft.com/office/word/2010/wordprocessingShape" mc:Ignorable="w14 w15 w16se w16cid w16 w16cex w16sdtdh wp14">
+  <w:p>
+    <w:pPr>
+      <w:pStyle w:val="Footer"/>
       <w:jc w:val="center"/>
       <w:rPr>
         <w:rStyle w:val="PageNumber"/>
@@ -6125,6 +6137,16 @@
       </w:rPr>
       <w:fldChar w:fldCharType="end"/>
     </w:r>
+  </w:p>
+</w:ftr>
+</file>
+
+<file path=word/footer3.xml><?xml version="1.0" encoding="utf-8"?>
+<w:ftr xmlns:wpc="http://schemas.microsoft.com/office/word/2010/wordprocessingCanvas" xmlns:cx="http://schemas.microsoft.com/office/drawing/2014/chartex" xmlns:cx1="http://schemas.microsoft.com/office/drawing/2015/9/8/chartex" xmlns:cx2="http://schemas.microsoft.com/office/drawing/2015/10/21/chartex" xmlns:cx3="http://schemas.microsoft.com/office/drawing/2016/5/9/chartex" xmlns:cx4="http://schemas.microsoft.com/office/drawing/2016/5/10/chartex" xmlns:cx5="http://schemas.microsoft.com/office/drawing/2016/5/11/chartex" xmlns:cx6="http://schemas.microsoft.com/office/drawing/2016/5/12/chartex" xmlns:cx7="http://schemas.microsoft.com/office/drawing/2016/5/13/chartex" xmlns:cx8="http://schemas.microsoft.com/office/drawing/2016/5/14/chartex" xmlns:mc="http://schemas.openxmlformats.org/markup-compatibility/2006" xmlns:aink="http://schemas.microsoft.com/office/drawing/2016/ink" xmlns:am3d="http://schemas.microsoft.com/office/drawing/2017/model3d" xmlns:o="urn:schemas-microsoft-com:office:office" xmlns:r="http://schemas.openxmlformats.org/officeDocument/2006/relationships" xmlns:m="http://schemas.openxmlformats.org/officeDocument/2006/math" xmlns:v="urn:schemas-microsoft-com:vml" xmlns:wp14="http://schemas.microsoft.com/office/word/2010/wordprocessingDrawing" xmlns:wp="http://schemas.openxmlformats.org/drawingml/2006/wordprocessingDrawing" xmlns:w10="urn:schemas-microsoft-com:office:word" xmlns:w="http://schemas.openxmlformats.org/wordprocessingml/2006/main" xmlns:w14="http://schemas.microsoft.com/office/word/2010/wordml" xmlns:w15="http://schemas.microsoft.com/office/word/2012/wordml" xmlns:w16cex="http://schemas.microsoft.com/office/word/2018/wordml/cex" xmlns:w16cid="http://schemas.microsoft.com/office/word/2016/wordml/cid" xmlns:w16="http://schemas.microsoft.com/office/word/2018/wordml" xmlns:w16sdtdh="http://schemas.microsoft.com/office/word/2020/wordml/sdtdatahash" xmlns:w16se="http://schemas.microsoft.com/office/word/2015/wordml/symex" xmlns:wpg="http://schemas.microsoft.com/office/word/2010/wordprocessingGroup" xmlns:wpi="http://schemas.microsoft.com/office/word/2010/wordprocessingInk" xmlns:wne="http://schemas.microsoft.com/office/word/2006/wordml" xmlns:wps="http://schemas.microsoft.com/office/word/2010/wordprocessingShape" mc:Ignorable="w14 w15 w16se w16cid w16 w16cex w16sdtdh wp14">
+  <w:p>
+    <w:pPr>
+      <w:pStyle w:val="Footer"/>
+    </w:pPr>
   </w:p>
 </w:ftr>
 </file>
@@ -10060,7 +10082,12 @@
 </file>
 
 <file path=customXml/item1.xml><?xml version="1.0" encoding="utf-8"?>
-<b:Sources xmlns:b="http://schemas.openxmlformats.org/officeDocument/2006/bibliography" xmlns="http://schemas.openxmlformats.org/officeDocument/2006/bibliography" SelectedStyle="\APA.XSL" StyleName="APA"/>
+<?mso-contentType ?>
+<FormTemplates xmlns="http://schemas.microsoft.com/sharepoint/v3/contenttype/forms">
+  <Display>DocumentLibraryForm</Display>
+  <Edit>DocumentLibraryForm</Edit>
+  <New>DocumentLibraryForm</New>
+</FormTemplates>
 </file>
 
 <file path=customXml/item2.xml><?xml version="1.0" encoding="utf-8"?>
@@ -10114,27 +10141,10 @@
 </file>
 
 <file path=customXml/item3.xml><?xml version="1.0" encoding="utf-8"?>
-<?mso-contentType ?>
-<FormTemplates xmlns="http://schemas.microsoft.com/sharepoint/v3/contenttype/forms">
-  <Display>DocumentLibraryForm</Display>
-  <Edit>DocumentLibraryForm</Edit>
-  <New>DocumentLibraryForm</New>
-</FormTemplates>
+<b:Sources xmlns:b="http://schemas.openxmlformats.org/officeDocument/2006/bibliography" xmlns="http://schemas.openxmlformats.org/officeDocument/2006/bibliography" SelectedStyle="\APA.XSL" StyleName="APA"/>
 </file>
 
 <file path=customXml/item4.xml><?xml version="1.0" encoding="utf-8"?>
-<p:properties xmlns:p="http://schemas.microsoft.com/office/2006/metadata/properties" xmlns:xsi="http://www.w3.org/2001/XMLSchema-instance" xmlns:pc="http://schemas.microsoft.com/office/infopath/2007/PartnerControls">
-  <documentManagement>
-    <_dlc_DocId xmlns="1592e4ae-ebca-45d1-99bb-f3c4aa0ca0ea">ESPACEWZONES-1448097408-35010</_dlc_DocId>
-    <_dlc_DocIdUrl xmlns="1592e4ae-ebca-45d1-99bb-f3c4aa0ca0ea">
-      <Url>https://psuportal.ahrc.ac.uk/espace/wzones/capt/ri/_layouts/15/DocIdRedir.aspx?ID=ESPACEWZONES-1448097408-35010</Url>
-      <Description>ESPACEWZONES-1448097408-35010</Description>
-    </_dlc_DocIdUrl>
-  </documentManagement>
-</p:properties>
-</file>
-
-<file path=customXml/item5.xml><?xml version="1.0" encoding="utf-8"?>
 <ct:contentTypeSchema xmlns:ct="http://schemas.microsoft.com/office/2006/metadata/contentType" xmlns:ma="http://schemas.microsoft.com/office/2006/metadata/properties/metaAttributes" ct:_="" ma:_="" ma:contentTypeName="Document" ma:contentTypeID="0x0101006779DCF4E332264BBFDC48123C78ADC7" ma:contentTypeVersion="17" ma:contentTypeDescription="Create a new document." ma:contentTypeScope="" ma:versionID="12b2657a6498e0248b5f660b65bd46d0">
   <xsd:schema xmlns:xsd="http://www.w3.org/2001/XMLSchema" xmlns:xs="http://www.w3.org/2001/XMLSchema" xmlns:p="http://schemas.microsoft.com/office/2006/metadata/properties" xmlns:ns2="1592e4ae-ebca-45d1-99bb-f3c4aa0ca0ea" targetNamespace="http://schemas.microsoft.com/office/2006/metadata/properties" ma:root="true" ma:fieldsID="cdc85d881ea5f458a7acb0952a61058e" ns2:_="">
     <xsd:import namespace="1592e4ae-ebca-45d1-99bb-f3c4aa0ca0ea"/>
@@ -10279,10 +10289,22 @@
 </ct:contentTypeSchema>
 </file>
 
+<file path=customXml/item5.xml><?xml version="1.0" encoding="utf-8"?>
+<p:properties xmlns:p="http://schemas.microsoft.com/office/2006/metadata/properties" xmlns:xsi="http://www.w3.org/2001/XMLSchema-instance" xmlns:pc="http://schemas.microsoft.com/office/infopath/2007/PartnerControls">
+  <documentManagement>
+    <_dlc_DocId xmlns="1592e4ae-ebca-45d1-99bb-f3c4aa0ca0ea">ESPACEWZONES-1448097408-35010</_dlc_DocId>
+    <_dlc_DocIdUrl xmlns="1592e4ae-ebca-45d1-99bb-f3c4aa0ca0ea">
+      <Url>https://psuportal.ahrc.ac.uk/espace/wzones/capt/ri/_layouts/15/DocIdRedir.aspx?ID=ESPACEWZONES-1448097408-35010</Url>
+      <Description>ESPACEWZONES-1448097408-35010</Description>
+    </_dlc_DocIdUrl>
+  </documentManagement>
+</p:properties>
+</file>
+
 <file path=customXml/itemProps1.xml><?xml version="1.0" encoding="utf-8"?>
-<ds:datastoreItem xmlns:ds="http://schemas.openxmlformats.org/officeDocument/2006/customXml" ds:itemID="{004370E5-9EA9-46CB-ACEB-820D602992B7}">
+<ds:datastoreItem xmlns:ds="http://schemas.openxmlformats.org/officeDocument/2006/customXml" ds:itemID="{7ABE5B7F-247D-4548-B501-992938939BBE}">
   <ds:schemaRefs>
-    <ds:schemaRef ds:uri="http://schemas.openxmlformats.org/officeDocument/2006/bibliography"/>
+    <ds:schemaRef ds:uri="http://schemas.microsoft.com/sharepoint/v3/contenttype/forms"/>
   </ds:schemaRefs>
 </ds:datastoreItem>
 </file>
@@ -10296,24 +10318,14 @@
 </file>
 
 <file path=customXml/itemProps3.xml><?xml version="1.0" encoding="utf-8"?>
-<ds:datastoreItem xmlns:ds="http://schemas.openxmlformats.org/officeDocument/2006/customXml" ds:itemID="{7ABE5B7F-247D-4548-B501-992938939BBE}">
+<ds:datastoreItem xmlns:ds="http://schemas.openxmlformats.org/officeDocument/2006/customXml" ds:itemID="{004370E5-9EA9-46CB-ACEB-820D602992B7}">
   <ds:schemaRefs>
-    <ds:schemaRef ds:uri="http://schemas.microsoft.com/sharepoint/v3/contenttype/forms"/>
+    <ds:schemaRef ds:uri="http://schemas.openxmlformats.org/officeDocument/2006/bibliography"/>
   </ds:schemaRefs>
 </ds:datastoreItem>
 </file>
 
 <file path=customXml/itemProps4.xml><?xml version="1.0" encoding="utf-8"?>
-<ds:datastoreItem xmlns:ds="http://schemas.openxmlformats.org/officeDocument/2006/customXml" ds:itemID="{7484D67B-CA8E-4064-89CC-C0E421A68857}">
-  <ds:schemaRefs>
-    <ds:schemaRef ds:uri="http://schemas.microsoft.com/office/2006/metadata/properties"/>
-    <ds:schemaRef ds:uri="http://schemas.microsoft.com/office/infopath/2007/PartnerControls"/>
-    <ds:schemaRef ds:uri="1592e4ae-ebca-45d1-99bb-f3c4aa0ca0ea"/>
-  </ds:schemaRefs>
-</ds:datastoreItem>
-</file>
-
-<file path=customXml/itemProps5.xml><?xml version="1.0" encoding="utf-8"?>
 <ds:datastoreItem xmlns:ds="http://schemas.openxmlformats.org/officeDocument/2006/customXml" ds:itemID="{59D0B949-F775-422D-9B15-644D8DFFA048}">
   <ds:schemaRefs>
     <ds:schemaRef ds:uri="http://schemas.microsoft.com/office/2006/metadata/contentType"/>
@@ -10329,4 +10341,14 @@
     <ds:schemaRef ds:uri="http://schemas.microsoft.com/internal/obd"/>
   </ds:schemaRefs>
 </ds:datastoreItem>
+</file>
+
+<file path=customXml/itemProps5.xml><?xml version="1.0" encoding="utf-8"?>
+<ds:datastoreItem xmlns:ds="http://schemas.openxmlformats.org/officeDocument/2006/customXml" ds:itemID="{7484D67B-CA8E-4064-89CC-C0E421A68857}">
+  <ds:schemaRefs>
+    <ds:schemaRef ds:uri="http://schemas.microsoft.com/office/2006/metadata/properties"/>
+    <ds:schemaRef ds:uri="http://schemas.microsoft.com/office/infopath/2007/PartnerControls"/>
+    <ds:schemaRef ds:uri="1592e4ae-ebca-45d1-99bb-f3c4aa0ca0ea"/>
+  </ds:schemaRefs>
+</ds:datastoreItem>
 </file>
</xml_diff>